<commit_message>
JS BackEnd exam preparation
</commit_message>
<xml_diff>
--- a/05 - JS Back-End/07 - Exam Preparation/03 - Exam Preparation - Tutorials/Tutorials_Условие.docx
+++ b/05 - JS Back-End/07 - Exam Preparation/03 - Exam Preparation - Tutorials/Tutorials_Условие.docx
@@ -1,10 +1,10 @@
 
 <file path=word/document.xml><?xml version="1.0" encoding="utf-8"?>
-<w:document xmlns:ve="http://schemas.openxmlformats.org/markup-compatibility/2006" xmlns:o="urn:schemas-microsoft-com:office:office" xmlns:r="http://schemas.openxmlformats.org/officeDocument/2006/relationships" xmlns:m="http://schemas.openxmlformats.org/officeDocument/2006/math" xmlns:v="urn:schemas-microsoft-com:vml" xmlns:wp="http://schemas.openxmlformats.org/drawingml/2006/wordprocessingDrawing" xmlns:w10="urn:schemas-microsoft-com:office:word" xmlns:w="http://schemas.openxmlformats.org/wordprocessingml/2006/main" xmlns:wne="http://schemas.microsoft.com/office/word/2006/wordml">
+<w:document xmlns:wpc="http://schemas.microsoft.com/office/word/2010/wordprocessingCanvas" xmlns:cx="http://schemas.microsoft.com/office/drawing/2014/chartex" xmlns:cx1="http://schemas.microsoft.com/office/drawing/2015/9/8/chartex" xmlns:cx2="http://schemas.microsoft.com/office/drawing/2015/10/21/chartex" xmlns:cx3="http://schemas.microsoft.com/office/drawing/2016/5/9/chartex" xmlns:cx4="http://schemas.microsoft.com/office/drawing/2016/5/10/chartex" xmlns:cx5="http://schemas.microsoft.com/office/drawing/2016/5/11/chartex" xmlns:cx6="http://schemas.microsoft.com/office/drawing/2016/5/12/chartex" xmlns:cx7="http://schemas.microsoft.com/office/drawing/2016/5/13/chartex" xmlns:cx8="http://schemas.microsoft.com/office/drawing/2016/5/14/chartex" xmlns:mc="http://schemas.openxmlformats.org/markup-compatibility/2006" xmlns:aink="http://schemas.microsoft.com/office/drawing/2016/ink" xmlns:am3d="http://schemas.microsoft.com/office/drawing/2017/model3d" xmlns:o="urn:schemas-microsoft-com:office:office" xmlns:r="http://schemas.openxmlformats.org/officeDocument/2006/relationships" xmlns:m="http://schemas.openxmlformats.org/officeDocument/2006/math" xmlns:v="urn:schemas-microsoft-com:vml" xmlns:wp14="http://schemas.microsoft.com/office/word/2010/wordprocessingDrawing" xmlns:wp="http://schemas.openxmlformats.org/drawingml/2006/wordprocessingDrawing" xmlns:w10="urn:schemas-microsoft-com:office:word" xmlns:w="http://schemas.openxmlformats.org/wordprocessingml/2006/main" xmlns:w14="http://schemas.microsoft.com/office/word/2010/wordml" xmlns:w15="http://schemas.microsoft.com/office/word/2012/wordml" xmlns:w16cex="http://schemas.microsoft.com/office/word/2018/wordml/cex" xmlns:w16cid="http://schemas.microsoft.com/office/word/2016/wordml/cid" xmlns:w16="http://schemas.microsoft.com/office/word/2018/wordml" xmlns:w16sdtdh="http://schemas.microsoft.com/office/word/2020/wordml/sdtdatahash" xmlns:w16se="http://schemas.microsoft.com/office/word/2015/wordml/symex" xmlns:wpg="http://schemas.microsoft.com/office/word/2010/wordprocessingGroup" xmlns:wpi="http://schemas.microsoft.com/office/word/2010/wordprocessingInk" xmlns:wne="http://schemas.microsoft.com/office/word/2006/wordml" xmlns:wps="http://schemas.microsoft.com/office/word/2010/wordprocessingShape" mc:Ignorable="w14 w15 w16se w16cid w16 w16cex w16sdtdh wp14">
   <w:body>
     <w:p>
       <w:pPr>
-        <w:pStyle w:val="2"/>
+        <w:pStyle w:val="Heading2"/>
         <w:numPr>
           <w:ilvl w:val="0"/>
           <w:numId w:val="0"/>
@@ -57,7 +57,7 @@
     </w:p>
     <w:p>
       <w:pPr>
-        <w:pStyle w:val="2"/>
+        <w:pStyle w:val="Heading2"/>
       </w:pPr>
       <w:r>
         <w:t>Exam Rules:</w:t>
@@ -65,7 +65,7 @@
     </w:p>
     <w:p>
       <w:pPr>
-        <w:pStyle w:val="ac"/>
+        <w:pStyle w:val="ListParagraph"/>
         <w:numPr>
           <w:ilvl w:val="0"/>
           <w:numId w:val="40"/>
@@ -81,7 +81,7 @@
     </w:p>
     <w:p>
       <w:pPr>
-        <w:pStyle w:val="ac"/>
+        <w:pStyle w:val="ListParagraph"/>
         <w:numPr>
           <w:ilvl w:val="0"/>
           <w:numId w:val="40"/>
@@ -123,14 +123,14 @@
       <w:hyperlink r:id="rId8" w:history="1">
         <w:r>
           <w:rPr>
-            <w:rStyle w:val="a9"/>
+            <w:rStyle w:val="Hyperlink"/>
             <w:noProof/>
           </w:rPr>
           <w:t xml:space="preserve">SoftUni </w:t>
         </w:r>
         <w:r>
           <w:rPr>
-            <w:rStyle w:val="a9"/>
+            <w:rStyle w:val="Hyperlink"/>
           </w:rPr>
           <w:t>Judge</w:t>
         </w:r>
@@ -138,7 +138,7 @@
     </w:p>
     <w:p>
       <w:pPr>
-        <w:pStyle w:val="ac"/>
+        <w:pStyle w:val="ListParagraph"/>
         <w:numPr>
           <w:ilvl w:val="0"/>
           <w:numId w:val="40"/>
@@ -192,7 +192,7 @@
     </w:p>
     <w:p>
       <w:pPr>
-        <w:pStyle w:val="ac"/>
+        <w:pStyle w:val="ListParagraph"/>
         <w:numPr>
           <w:ilvl w:val="0"/>
           <w:numId w:val="40"/>
@@ -217,7 +217,7 @@
     </w:p>
     <w:p>
       <w:pPr>
-        <w:pStyle w:val="ac"/>
+        <w:pStyle w:val="ListParagraph"/>
         <w:numPr>
           <w:ilvl w:val="0"/>
           <w:numId w:val="40"/>
@@ -255,7 +255,7 @@
     </w:p>
     <w:p>
       <w:pPr>
-        <w:pStyle w:val="ac"/>
+        <w:pStyle w:val="ListParagraph"/>
         <w:numPr>
           <w:ilvl w:val="0"/>
           <w:numId w:val="40"/>
@@ -298,7 +298,7 @@
     </w:p>
     <w:p>
       <w:pPr>
-        <w:pStyle w:val="2"/>
+        <w:pStyle w:val="Heading2"/>
         <w:rPr>
           <w:lang w:val="bg-BG"/>
         </w:rPr>
@@ -318,20 +318,20 @@
       </w:r>
       <w:r>
         <w:rPr>
-          <w:rStyle w:val="ab"/>
+          <w:rStyle w:val="Strong"/>
           <w:noProof/>
         </w:rPr>
         <w:t xml:space="preserve">HTML </w:t>
       </w:r>
       <w:r>
         <w:rPr>
-          <w:rStyle w:val="ab"/>
+          <w:rStyle w:val="Strong"/>
         </w:rPr>
         <w:t xml:space="preserve">&amp; </w:t>
       </w:r>
       <w:r>
         <w:rPr>
-          <w:rStyle w:val="ab"/>
+          <w:rStyle w:val="Strong"/>
           <w:noProof/>
         </w:rPr>
         <w:t>CSS</w:t>
@@ -373,7 +373,7 @@
     </w:p>
     <w:p>
       <w:pPr>
-        <w:pStyle w:val="2"/>
+        <w:pStyle w:val="Heading2"/>
         <w:rPr>
           <w:lang w:val="bg-BG"/>
         </w:rPr>
@@ -850,7 +850,7 @@
     </w:p>
     <w:p>
       <w:pPr>
-        <w:pStyle w:val="3"/>
+        <w:pStyle w:val="Heading3"/>
         <w:spacing w:line="240" w:lineRule="auto"/>
         <w:rPr>
           <w:lang w:val="bg-BG"/>
@@ -862,7 +862,7 @@
     </w:p>
     <w:p>
       <w:pPr>
-        <w:pStyle w:val="ac"/>
+        <w:pStyle w:val="ListParagraph"/>
         <w:numPr>
           <w:ilvl w:val="0"/>
           <w:numId w:val="41"/>
@@ -882,7 +882,7 @@
     </w:p>
     <w:p>
       <w:pPr>
-        <w:pStyle w:val="ac"/>
+        <w:pStyle w:val="ListParagraph"/>
         <w:numPr>
           <w:ilvl w:val="0"/>
           <w:numId w:val="41"/>
@@ -902,7 +902,7 @@
     </w:p>
     <w:p>
       <w:pPr>
-        <w:pStyle w:val="ac"/>
+        <w:pStyle w:val="ListParagraph"/>
         <w:numPr>
           <w:ilvl w:val="0"/>
           <w:numId w:val="41"/>
@@ -939,7 +939,7 @@
     </w:p>
     <w:p>
       <w:pPr>
-        <w:pStyle w:val="3"/>
+        <w:pStyle w:val="Heading3"/>
         <w:rPr>
           <w:lang w:val="bg-BG"/>
         </w:rPr>
@@ -950,7 +950,7 @@
     </w:p>
     <w:p>
       <w:pPr>
-        <w:pStyle w:val="ac"/>
+        <w:pStyle w:val="ListParagraph"/>
         <w:numPr>
           <w:ilvl w:val="0"/>
           <w:numId w:val="43"/>
@@ -972,7 +972,7 @@
     </w:p>
     <w:p>
       <w:pPr>
-        <w:pStyle w:val="ac"/>
+        <w:pStyle w:val="ListParagraph"/>
         <w:numPr>
           <w:ilvl w:val="0"/>
           <w:numId w:val="43"/>
@@ -994,7 +994,7 @@
     </w:p>
     <w:p>
       <w:pPr>
-        <w:pStyle w:val="ac"/>
+        <w:pStyle w:val="ListParagraph"/>
         <w:numPr>
           <w:ilvl w:val="0"/>
           <w:numId w:val="43"/>
@@ -1016,7 +1016,7 @@
     </w:p>
     <w:p>
       <w:pPr>
-        <w:pStyle w:val="ac"/>
+        <w:pStyle w:val="ListParagraph"/>
         <w:numPr>
           <w:ilvl w:val="0"/>
           <w:numId w:val="43"/>
@@ -1087,7 +1087,7 @@
     </w:p>
     <w:p>
       <w:pPr>
-        <w:pStyle w:val="ac"/>
+        <w:pStyle w:val="ListParagraph"/>
         <w:numPr>
           <w:ilvl w:val="0"/>
           <w:numId w:val="43"/>
@@ -1133,7 +1133,7 @@
     </w:p>
     <w:p>
       <w:pPr>
-        <w:pStyle w:val="ac"/>
+        <w:pStyle w:val="ListParagraph"/>
         <w:numPr>
           <w:ilvl w:val="0"/>
           <w:numId w:val="43"/>
@@ -1174,7 +1174,7 @@
     </w:p>
     <w:p>
       <w:pPr>
-        <w:pStyle w:val="3"/>
+        <w:pStyle w:val="Heading3"/>
         <w:rPr>
           <w:bCs/>
           <w:color w:val="7C380A"/>
@@ -1288,7 +1288,7 @@
         <w:rPr>
           <w:rFonts w:cstheme="minorHAnsi"/>
         </w:rPr>
-        <w:t>These are the pages and functionalities, accessible by</w:t>
+        <w:t>These are the pages and functionalities accessible by</w:t>
       </w:r>
       <w:r>
         <w:rPr>
@@ -1469,7 +1469,7 @@
           <w:noProof/>
         </w:rPr>
         <w:drawing>
-          <wp:inline distT="0" distB="0" distL="0" distR="0">
+          <wp:inline distT="0" distB="0" distL="0" distR="0" wp14:anchorId="6AAB2064" wp14:editId="42069C02">
             <wp:extent cx="6626225" cy="4496435"/>
             <wp:effectExtent l="114300" t="76200" r="98425" b="75565"/>
             <wp:docPr id="19" name="Картина 18" descr="screencapture-127-0-0-1-5500-home-pages-guest-home-html-2020-09-28-10_33_44.png"/>
@@ -1572,7 +1572,7 @@
         </w:rPr>
         <w:lastRenderedPageBreak/>
         <w:drawing>
-          <wp:inline distT="0" distB="0" distL="0" distR="0">
+          <wp:inline distT="0" distB="0" distL="0" distR="0" wp14:anchorId="129BBFFD" wp14:editId="7C20F66B">
             <wp:extent cx="6626225" cy="2943225"/>
             <wp:effectExtent l="133350" t="76200" r="117475" b="85725"/>
             <wp:docPr id="16" name="Картина 15" descr="screencapture-127-0-0-1-5500-home-pages-guest-home-html-2020-09-28-10_32_12.png"/>
@@ -1771,7 +1771,7 @@
           <w:noProof/>
         </w:rPr>
         <w:drawing>
-          <wp:inline distT="0" distB="0" distL="0" distR="0">
+          <wp:inline distT="0" distB="0" distL="0" distR="0" wp14:anchorId="179A58D7" wp14:editId="174EEE39">
             <wp:extent cx="6626225" cy="3000375"/>
             <wp:effectExtent l="133350" t="76200" r="98425" b="85725"/>
             <wp:docPr id="27" name="Картина 26" descr="screencapture-127-0-0-1-5500-user-pages-register-html-2020-09-28-10_47_32.png"/>
@@ -1904,7 +1904,7 @@
         </w:rPr>
         <w:lastRenderedPageBreak/>
         <w:drawing>
-          <wp:inline distT="0" distB="0" distL="0" distR="0">
+          <wp:inline distT="0" distB="0" distL="0" distR="0" wp14:anchorId="4A15CA70" wp14:editId="4103FA56">
             <wp:extent cx="6626225" cy="2514600"/>
             <wp:effectExtent l="95250" t="76200" r="98425" b="76200"/>
             <wp:docPr id="32" name="Картина 31" descr="screencapture-127-0-0-1-5500-user-pages-login-html-2020-09-28-10_50_42.png"/>
@@ -2208,7 +2208,7 @@
           <w:noProof/>
         </w:rPr>
         <w:drawing>
-          <wp:inline distT="0" distB="0" distL="0" distR="0">
+          <wp:inline distT="0" distB="0" distL="0" distR="0" wp14:anchorId="50A7924D" wp14:editId="47A484BD">
             <wp:extent cx="6626225" cy="3705225"/>
             <wp:effectExtent l="133350" t="76200" r="117475" b="85725"/>
             <wp:docPr id="34" name="Картина 33" descr="screencapture-127-0-0-1-5500-home-pages-user-home-html-2020-09-28-11_03_23.png"/>
@@ -2313,7 +2313,7 @@
         </w:rPr>
         <w:lastRenderedPageBreak/>
         <w:drawing>
-          <wp:inline distT="0" distB="0" distL="0" distR="0">
+          <wp:inline distT="0" distB="0" distL="0" distR="0" wp14:anchorId="0D852EAA" wp14:editId="495BE7BB">
             <wp:extent cx="6626225" cy="1628775"/>
             <wp:effectExtent l="76200" t="76200" r="117475" b="85725"/>
             <wp:docPr id="35" name="Картина 34" descr="screencapture-127-0-0-1-5500-home-pages-user-home-html-2020-09-28-11_06_57.png"/>
@@ -2513,7 +2513,7 @@
           <w:noProof/>
         </w:rPr>
         <w:drawing>
-          <wp:inline distT="0" distB="0" distL="0" distR="0">
+          <wp:inline distT="0" distB="0" distL="0" distR="0" wp14:anchorId="65D5BEB5" wp14:editId="5402146C">
             <wp:extent cx="6626225" cy="4248150"/>
             <wp:effectExtent l="114300" t="76200" r="98425" b="76200"/>
             <wp:docPr id="36" name="Картина 35" descr="screencapture-127-0-0-1-5500-course-pages-create-course-html-2020-09-28-11_13_01.png"/>
@@ -2780,7 +2780,7 @@
         </w:rPr>
         <w:lastRenderedPageBreak/>
         <w:drawing>
-          <wp:inline distT="0" distB="0" distL="0" distR="0">
+          <wp:inline distT="0" distB="0" distL="0" distR="0" wp14:anchorId="6ED657EF" wp14:editId="2FF870D3">
             <wp:extent cx="6626225" cy="3314700"/>
             <wp:effectExtent l="133350" t="76200" r="98425" b="76200"/>
             <wp:docPr id="37" name="Картина 36" descr="screencapture-127-0-0-1-5500-course-pages-course-details-html-2020-09-28-11_18_54.png"/>
@@ -2980,7 +2980,7 @@
           <w:noProof/>
         </w:rPr>
         <w:drawing>
-          <wp:inline distT="0" distB="0" distL="0" distR="0">
+          <wp:inline distT="0" distB="0" distL="0" distR="0" wp14:anchorId="690D1203" wp14:editId="3578E23E">
             <wp:extent cx="6626225" cy="3295650"/>
             <wp:effectExtent l="133350" t="76200" r="98425" b="76200"/>
             <wp:docPr id="38" name="Картина 37" descr="screencapture-127-0-0-1-5500-course-pages-course-details-html-2020-09-28-11_20_43.png"/>
@@ -3133,7 +3133,7 @@
         </w:rPr>
         <w:lastRenderedPageBreak/>
         <w:drawing>
-          <wp:inline distT="0" distB="0" distL="0" distR="0">
+          <wp:inline distT="0" distB="0" distL="0" distR="0" wp14:anchorId="798C469A" wp14:editId="157D793C">
             <wp:extent cx="6626225" cy="3371850"/>
             <wp:effectExtent l="133350" t="76200" r="98425" b="76200"/>
             <wp:docPr id="39" name="Картина 38" descr="screencapture-127-0-0-1-5500-course-pages-course-details-html-2020-09-28-11_22_31.png"/>
@@ -3490,7 +3490,7 @@
           <w:noProof/>
         </w:rPr>
         <w:drawing>
-          <wp:inline distT="0" distB="0" distL="0" distR="0">
+          <wp:inline distT="0" distB="0" distL="0" distR="0" wp14:anchorId="09A0ACDF" wp14:editId="741491B8">
             <wp:extent cx="6626225" cy="4105275"/>
             <wp:effectExtent l="114300" t="76200" r="98425" b="85725"/>
             <wp:docPr id="40" name="Картина 39" descr="screencapture-127-0-0-1-5500-course-pages-edit-course-html-2020-09-28-11_25_38.png"/>
@@ -3653,7 +3653,7 @@
     </w:p>
     <w:p>
       <w:pPr>
-        <w:pStyle w:val="ac"/>
+        <w:pStyle w:val="ListParagraph"/>
         <w:numPr>
           <w:ilvl w:val="0"/>
           <w:numId w:val="42"/>
@@ -3704,7 +3704,7 @@
     </w:p>
     <w:p>
       <w:pPr>
-        <w:pStyle w:val="ac"/>
+        <w:pStyle w:val="ListParagraph"/>
         <w:numPr>
           <w:ilvl w:val="0"/>
           <w:numId w:val="42"/>
@@ -3755,7 +3755,7 @@
     </w:p>
     <w:p>
       <w:pPr>
-        <w:pStyle w:val="ac"/>
+        <w:pStyle w:val="ListParagraph"/>
         <w:numPr>
           <w:ilvl w:val="0"/>
           <w:numId w:val="42"/>
@@ -3806,7 +3806,7 @@
     </w:p>
     <w:p>
       <w:pPr>
-        <w:pStyle w:val="ac"/>
+        <w:pStyle w:val="ListParagraph"/>
         <w:numPr>
           <w:ilvl w:val="0"/>
           <w:numId w:val="42"/>
@@ -3851,7 +3851,7 @@
     </w:p>
     <w:p>
       <w:pPr>
-        <w:pStyle w:val="ac"/>
+        <w:pStyle w:val="ListParagraph"/>
         <w:numPr>
           <w:ilvl w:val="0"/>
           <w:numId w:val="42"/>
@@ -3910,7 +3910,7 @@
     </w:p>
     <w:p>
       <w:pPr>
-        <w:pStyle w:val="ac"/>
+        <w:pStyle w:val="ListParagraph"/>
         <w:numPr>
           <w:ilvl w:val="1"/>
           <w:numId w:val="42"/>
@@ -3974,7 +3974,7 @@
     </w:p>
     <w:p>
       <w:pPr>
-        <w:pStyle w:val="ac"/>
+        <w:pStyle w:val="ListParagraph"/>
         <w:numPr>
           <w:ilvl w:val="1"/>
           <w:numId w:val="42"/>
@@ -4049,7 +4049,7 @@
     </w:p>
     <w:p>
       <w:pPr>
-        <w:pStyle w:val="ac"/>
+        <w:pStyle w:val="ListParagraph"/>
         <w:numPr>
           <w:ilvl w:val="0"/>
           <w:numId w:val="42"/>
@@ -4096,7 +4096,7 @@
     </w:p>
     <w:p>
       <w:pPr>
-        <w:pStyle w:val="ac"/>
+        <w:pStyle w:val="ListParagraph"/>
         <w:numPr>
           <w:ilvl w:val="0"/>
           <w:numId w:val="42"/>
@@ -4216,7 +4216,7 @@
     </w:p>
     <w:p>
       <w:pPr>
-        <w:pStyle w:val="3"/>
+        <w:pStyle w:val="Heading3"/>
         <w:rPr>
           <w:lang w:val="bg-BG"/>
         </w:rPr>
@@ -4242,7 +4242,7 @@
     </w:p>
     <w:p>
       <w:pPr>
-        <w:pStyle w:val="ac"/>
+        <w:pStyle w:val="ListParagraph"/>
         <w:numPr>
           <w:ilvl w:val="0"/>
           <w:numId w:val="44"/>
@@ -4326,7 +4326,7 @@
     </w:p>
     <w:p>
       <w:pPr>
-        <w:pStyle w:val="ac"/>
+        <w:pStyle w:val="ListParagraph"/>
         <w:numPr>
           <w:ilvl w:val="0"/>
           <w:numId w:val="44"/>
@@ -4408,7 +4408,7 @@
     </w:p>
     <w:p>
       <w:pPr>
-        <w:pStyle w:val="ac"/>
+        <w:pStyle w:val="ListParagraph"/>
         <w:numPr>
           <w:ilvl w:val="0"/>
           <w:numId w:val="44"/>
@@ -4448,7 +4448,7 @@
     </w:p>
     <w:p>
       <w:pPr>
-        <w:pStyle w:val="ac"/>
+        <w:pStyle w:val="ListParagraph"/>
         <w:spacing w:before="120" w:line="240" w:lineRule="auto"/>
         <w:rPr>
           <w:noProof/>
@@ -4467,7 +4467,7 @@
           <w:noProof/>
         </w:rPr>
         <w:drawing>
-          <wp:inline distT="0" distB="0" distL="0" distR="0">
+          <wp:inline distT="0" distB="0" distL="0" distR="0" wp14:anchorId="54272E36" wp14:editId="7E24BCE2">
             <wp:extent cx="6626225" cy="3286125"/>
             <wp:effectExtent l="133350" t="76200" r="98425" b="85725"/>
             <wp:docPr id="43" name="Картина 42" descr="screencapture-127-0-0-1-5500-user-pages-login-html-2020-09-28-11_50_13.png"/>
@@ -4543,7 +4543,7 @@
     </w:p>
     <w:p>
       <w:pPr>
-        <w:pStyle w:val="3"/>
+        <w:pStyle w:val="Heading3"/>
         <w:rPr>
           <w:lang w:val="bg-BG"/>
         </w:rPr>
@@ -4611,7 +4611,7 @@
     </w:p>
     <w:p>
       <w:pPr>
-        <w:pStyle w:val="ac"/>
+        <w:pStyle w:val="ListParagraph"/>
         <w:numPr>
           <w:ilvl w:val="0"/>
           <w:numId w:val="44"/>
@@ -4654,7 +4654,7 @@
     </w:p>
     <w:p>
       <w:pPr>
-        <w:pStyle w:val="ac"/>
+        <w:pStyle w:val="ListParagraph"/>
         <w:numPr>
           <w:ilvl w:val="0"/>
           <w:numId w:val="44"/>
@@ -4700,7 +4700,7 @@
     </w:p>
     <w:p>
       <w:pPr>
-        <w:pStyle w:val="ac"/>
+        <w:pStyle w:val="ListParagraph"/>
         <w:numPr>
           <w:ilvl w:val="0"/>
           <w:numId w:val="44"/>
@@ -4772,7 +4772,7 @@
           <w:noProof/>
         </w:rPr>
         <w:drawing>
-          <wp:inline distT="0" distB="0" distL="0" distR="0">
+          <wp:inline distT="0" distB="0" distL="0" distR="0" wp14:anchorId="626F2030" wp14:editId="5C32B577">
             <wp:extent cx="6626225" cy="4775200"/>
             <wp:effectExtent l="114300" t="76200" r="117475" b="82550"/>
             <wp:docPr id="42" name="Картина 41" descr="screencapture-127-0-0-1-5500-course-pages-create-course-html-2020-09-28-11_48_33.png"/>
@@ -4965,7 +4965,7 @@
         </w:rPr>
         <w:lastRenderedPageBreak/>
         <w:drawing>
-          <wp:inline distT="0" distB="0" distL="0" distR="0">
+          <wp:inline distT="0" distB="0" distL="0" distR="0" wp14:anchorId="206882E1" wp14:editId="6471B3C0">
             <wp:extent cx="6626225" cy="3419475"/>
             <wp:effectExtent l="76200" t="76200" r="117475" b="85725"/>
             <wp:docPr id="44" name="Картина 43" descr="screencapture-127-0-0-1-5500-home-pages-user-home-html-2020-09-28-11_53_55.png"/>
@@ -5066,7 +5066,7 @@
 </file>
 
 <file path=word/endnotes.xml><?xml version="1.0" encoding="utf-8"?>
-<w:endnotes xmlns:ve="http://schemas.openxmlformats.org/markup-compatibility/2006" xmlns:o="urn:schemas-microsoft-com:office:office" xmlns:r="http://schemas.openxmlformats.org/officeDocument/2006/relationships" xmlns:m="http://schemas.openxmlformats.org/officeDocument/2006/math" xmlns:v="urn:schemas-microsoft-com:vml" xmlns:wp="http://schemas.openxmlformats.org/drawingml/2006/wordprocessingDrawing" xmlns:w10="urn:schemas-microsoft-com:office:word" xmlns:w="http://schemas.openxmlformats.org/wordprocessingml/2006/main" xmlns:wne="http://schemas.microsoft.com/office/word/2006/wordml">
+<w:endnotes xmlns:wpc="http://schemas.microsoft.com/office/word/2010/wordprocessingCanvas" xmlns:cx="http://schemas.microsoft.com/office/drawing/2014/chartex" xmlns:cx1="http://schemas.microsoft.com/office/drawing/2015/9/8/chartex" xmlns:cx2="http://schemas.microsoft.com/office/drawing/2015/10/21/chartex" xmlns:cx3="http://schemas.microsoft.com/office/drawing/2016/5/9/chartex" xmlns:cx4="http://schemas.microsoft.com/office/drawing/2016/5/10/chartex" xmlns:cx5="http://schemas.microsoft.com/office/drawing/2016/5/11/chartex" xmlns:cx6="http://schemas.microsoft.com/office/drawing/2016/5/12/chartex" xmlns:cx7="http://schemas.microsoft.com/office/drawing/2016/5/13/chartex" xmlns:cx8="http://schemas.microsoft.com/office/drawing/2016/5/14/chartex" xmlns:mc="http://schemas.openxmlformats.org/markup-compatibility/2006" xmlns:aink="http://schemas.microsoft.com/office/drawing/2016/ink" xmlns:am3d="http://schemas.microsoft.com/office/drawing/2017/model3d" xmlns:o="urn:schemas-microsoft-com:office:office" xmlns:r="http://schemas.openxmlformats.org/officeDocument/2006/relationships" xmlns:m="http://schemas.openxmlformats.org/officeDocument/2006/math" xmlns:v="urn:schemas-microsoft-com:vml" xmlns:wp14="http://schemas.microsoft.com/office/word/2010/wordprocessingDrawing" xmlns:wp="http://schemas.openxmlformats.org/drawingml/2006/wordprocessingDrawing" xmlns:w10="urn:schemas-microsoft-com:office:word" xmlns:w="http://schemas.openxmlformats.org/wordprocessingml/2006/main" xmlns:w14="http://schemas.microsoft.com/office/word/2010/wordml" xmlns:w15="http://schemas.microsoft.com/office/word/2012/wordml" xmlns:w16cex="http://schemas.microsoft.com/office/word/2018/wordml/cex" xmlns:w16cid="http://schemas.microsoft.com/office/word/2016/wordml/cid" xmlns:w16="http://schemas.microsoft.com/office/word/2018/wordml" xmlns:w16sdtdh="http://schemas.microsoft.com/office/word/2020/wordml/sdtdatahash" xmlns:w16se="http://schemas.microsoft.com/office/word/2015/wordml/symex" xmlns:wpg="http://schemas.microsoft.com/office/word/2010/wordprocessingGroup" xmlns:wpi="http://schemas.microsoft.com/office/word/2010/wordprocessingInk" xmlns:wne="http://schemas.microsoft.com/office/word/2006/wordml" xmlns:wps="http://schemas.microsoft.com/office/word/2010/wordprocessingShape" mc:Ignorable="w14 w15 w16se w16cid w16 w16cex w16sdtdh wp14">
   <w:endnote w:type="separator" w:id="-1">
     <w:p>
       <w:pPr>
@@ -5091,21 +5091,21 @@
 </file>
 
 <file path=word/footer1.xml><?xml version="1.0" encoding="utf-8"?>
-<w:ftr xmlns:ve="http://schemas.openxmlformats.org/markup-compatibility/2006" xmlns:o="urn:schemas-microsoft-com:office:office" xmlns:r="http://schemas.openxmlformats.org/officeDocument/2006/relationships" xmlns:m="http://schemas.openxmlformats.org/officeDocument/2006/math" xmlns:v="urn:schemas-microsoft-com:vml" xmlns:wp="http://schemas.openxmlformats.org/drawingml/2006/wordprocessingDrawing" xmlns:w10="urn:schemas-microsoft-com:office:word" xmlns:w="http://schemas.openxmlformats.org/wordprocessingml/2006/main" xmlns:wne="http://schemas.microsoft.com/office/word/2006/wordml">
+<w:ftr xmlns:wpc="http://schemas.microsoft.com/office/word/2010/wordprocessingCanvas" xmlns:cx="http://schemas.microsoft.com/office/drawing/2014/chartex" xmlns:cx1="http://schemas.microsoft.com/office/drawing/2015/9/8/chartex" xmlns:cx2="http://schemas.microsoft.com/office/drawing/2015/10/21/chartex" xmlns:cx3="http://schemas.microsoft.com/office/drawing/2016/5/9/chartex" xmlns:cx4="http://schemas.microsoft.com/office/drawing/2016/5/10/chartex" xmlns:cx5="http://schemas.microsoft.com/office/drawing/2016/5/11/chartex" xmlns:cx6="http://schemas.microsoft.com/office/drawing/2016/5/12/chartex" xmlns:cx7="http://schemas.microsoft.com/office/drawing/2016/5/13/chartex" xmlns:cx8="http://schemas.microsoft.com/office/drawing/2016/5/14/chartex" xmlns:mc="http://schemas.openxmlformats.org/markup-compatibility/2006" xmlns:aink="http://schemas.microsoft.com/office/drawing/2016/ink" xmlns:am3d="http://schemas.microsoft.com/office/drawing/2017/model3d" xmlns:o="urn:schemas-microsoft-com:office:office" xmlns:r="http://schemas.openxmlformats.org/officeDocument/2006/relationships" xmlns:m="http://schemas.openxmlformats.org/officeDocument/2006/math" xmlns:v="urn:schemas-microsoft-com:vml" xmlns:wp14="http://schemas.microsoft.com/office/word/2010/wordprocessingDrawing" xmlns:wp="http://schemas.openxmlformats.org/drawingml/2006/wordprocessingDrawing" xmlns:w10="urn:schemas-microsoft-com:office:word" xmlns:w="http://schemas.openxmlformats.org/wordprocessingml/2006/main" xmlns:w14="http://schemas.microsoft.com/office/word/2010/wordml" xmlns:w15="http://schemas.microsoft.com/office/word/2012/wordml" xmlns:w16cex="http://schemas.microsoft.com/office/word/2018/wordml/cex" xmlns:w16cid="http://schemas.microsoft.com/office/word/2016/wordml/cid" xmlns:w16="http://schemas.microsoft.com/office/word/2018/wordml" xmlns:w16sdtdh="http://schemas.microsoft.com/office/word/2020/wordml/sdtdatahash" xmlns:w16se="http://schemas.microsoft.com/office/word/2015/wordml/symex" xmlns:wpg="http://schemas.microsoft.com/office/word/2010/wordprocessingGroup" xmlns:wpi="http://schemas.microsoft.com/office/word/2010/wordprocessingInk" xmlns:wne="http://schemas.microsoft.com/office/word/2006/wordml" xmlns:wps="http://schemas.microsoft.com/office/word/2010/wordprocessingShape" mc:Ignorable="w14 w15 w16se w16cid w16 w16cex w16sdtdh wp14">
   <w:p>
     <w:pPr>
-      <w:pStyle w:val="a5"/>
+      <w:pStyle w:val="Footer"/>
     </w:pPr>
     <w:r>
       <w:rPr>
         <w:noProof/>
       </w:rPr>
-      <w:pict>
+      <w:pict w14:anchorId="1AE4E82C">
         <v:shapetype id="_x0000_t202" coordsize="21600,21600" o:spt="202" path="m,l,21600r21600,l21600,xe">
           <v:stroke joinstyle="miter"/>
           <v:path gradientshapeok="t" o:connecttype="rect"/>
         </v:shapetype>
-        <v:shape id="Text Box 6" o:spid="_x0000_s6148" type="#_x0000_t202" style="position:absolute;margin-left:109.85pt;margin-top:28.05pt;width:40.15pt;height:13pt;z-index:251660288;visibility:visible;v-text-anchor:middle" o:gfxdata="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" filled="f" stroked="f" strokeweight=".5pt">
+        <v:shape id="Text Box 6" o:spid="_x0000_s2052" type="#_x0000_t202" style="position:absolute;margin-left:109.85pt;margin-top:28.05pt;width:40.15pt;height:13pt;z-index:251660288;visibility:visible;v-text-anchor:middle" o:gfxdata="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" filled="f" stroked="f" strokeweight=".5pt">
           <v:textbox inset=".5mm,0,0,0">
             <w:txbxContent>
               <w:p>
@@ -5133,8 +5133,8 @@
       <w:rPr>
         <w:noProof/>
       </w:rPr>
-      <w:pict>
-        <v:shape id="Text Box 16" o:spid="_x0000_s6147" type="#_x0000_t202" style="position:absolute;margin-left:109pt;margin-top:7pt;width:411.4pt;height:40.45pt;z-index:251657216;visibility:visible" o:gfxdata="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" filled="f" stroked="f">
+      <w:pict w14:anchorId="5AAB9FF9">
+        <v:shape id="Text Box 16" o:spid="_x0000_s2051" type="#_x0000_t202" style="position:absolute;margin-left:109pt;margin-top:7pt;width:411.4pt;height:40.45pt;z-index:251657216;visibility:visible" o:gfxdata="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" filled="f" stroked="f">
           <v:textbox inset=".5mm,1.2mm,.5mm,.5mm">
             <w:txbxContent>
               <w:p>
@@ -5163,7 +5163,7 @@
                 <w:hyperlink r:id="rId1" w:history="1">
                   <w:r>
                     <w:rPr>
-                      <w:rStyle w:val="a9"/>
+                      <w:rStyle w:val="Hyperlink"/>
                       <w:color w:val="0882DE"/>
                       <w:sz w:val="17"/>
                       <w:szCs w:val="17"/>
@@ -5280,7 +5280,7 @@
                     <w:szCs w:val="18"/>
                   </w:rPr>
                   <w:drawing>
-                    <wp:inline distT="0" distB="0" distL="0" distR="0">
+                    <wp:inline distT="0" distB="0" distL="0" distR="0" wp14:anchorId="394C1F36" wp14:editId="3856344F">
                       <wp:extent cx="180000" cy="180000"/>
                       <wp:effectExtent l="0" t="0" r="0" b="0"/>
                       <wp:docPr id="3" name="Picture 3">
@@ -5304,7 +5304,7 @@
                               <a:blip r:embed="rId2">
                                 <a:extLst>
                                   <a:ext uri="{28A0092B-C50C-407E-A947-70E740481C1C}">
-                                    <a14:useLocalDpi xmlns:a14="http://schemas.microsoft.com/office/drawing/2010/main" xmlns:wps="http://schemas.microsoft.com/office/word/2010/wordprocessingShape" xmlns:wpi="http://schemas.microsoft.com/office/word/2010/wordprocessingInk" xmlns:wpg="http://schemas.microsoft.com/office/word/2010/wordprocessingGroup" xmlns:w16se="http://schemas.microsoft.com/office/word/2015/wordml/symex" xmlns:w15="http://schemas.microsoft.com/office/word/2012/wordml" xmlns:w14="http://schemas.microsoft.com/office/word/2010/wordml" xmlns:w="http://schemas.openxmlformats.org/wordprocessingml/2006/main" xmlns:w10="urn:schemas-microsoft-com:office:word" xmlns:wp14="http://schemas.microsoft.com/office/word/2010/wordprocessingDrawing" xmlns:v="urn:schemas-microsoft-com:vml" xmlns:o="urn:schemas-microsoft-com:office:office" xmlns:mc="http://schemas.openxmlformats.org/markup-compatibility/2006" xmlns:cx="http://schemas.microsoft.com/office/drawing/2014/chartex" xmlns:wpc="http://schemas.microsoft.com/office/word/2010/wordprocessingCanvas" xmlns="" val="0"/>
+                                    <a14:useLocalDpi xmlns:a14="http://schemas.microsoft.com/office/drawing/2010/main" val="0"/>
                                   </a:ext>
                                 </a:extLst>
                               </a:blip>
@@ -5346,7 +5346,7 @@
                     <w:szCs w:val="18"/>
                   </w:rPr>
                   <w:drawing>
-                    <wp:inline distT="0" distB="0" distL="0" distR="0">
+                    <wp:inline distT="0" distB="0" distL="0" distR="0" wp14:anchorId="5E217E6F" wp14:editId="45FC49F5">
                       <wp:extent cx="180000" cy="180000"/>
                       <wp:effectExtent l="0" t="0" r="0" b="0"/>
                       <wp:docPr id="2" name="Picture 2">
@@ -5370,7 +5370,7 @@
                               <a:blip r:embed="rId4">
                                 <a:extLst>
                                   <a:ext uri="{28A0092B-C50C-407E-A947-70E740481C1C}">
-                                    <a14:useLocalDpi xmlns:a14="http://schemas.microsoft.com/office/drawing/2010/main" xmlns:wps="http://schemas.microsoft.com/office/word/2010/wordprocessingShape" xmlns:wpi="http://schemas.microsoft.com/office/word/2010/wordprocessingInk" xmlns:wpg="http://schemas.microsoft.com/office/word/2010/wordprocessingGroup" xmlns:w16se="http://schemas.microsoft.com/office/word/2015/wordml/symex" xmlns:w15="http://schemas.microsoft.com/office/word/2012/wordml" xmlns:w14="http://schemas.microsoft.com/office/word/2010/wordml" xmlns:w="http://schemas.openxmlformats.org/wordprocessingml/2006/main" xmlns:w10="urn:schemas-microsoft-com:office:word" xmlns:wp14="http://schemas.microsoft.com/office/word/2010/wordprocessingDrawing" xmlns:v="urn:schemas-microsoft-com:vml" xmlns:o="urn:schemas-microsoft-com:office:office" xmlns:mc="http://schemas.openxmlformats.org/markup-compatibility/2006" xmlns:cx="http://schemas.microsoft.com/office/drawing/2014/chartex" xmlns:wpc="http://schemas.microsoft.com/office/word/2010/wordprocessingCanvas" xmlns="" val="0"/>
+                                    <a14:useLocalDpi xmlns:a14="http://schemas.microsoft.com/office/drawing/2010/main" val="0"/>
                                   </a:ext>
                                 </a:extLst>
                               </a:blip>
@@ -5412,7 +5412,7 @@
                     <w:szCs w:val="18"/>
                   </w:rPr>
                   <w:drawing>
-                    <wp:inline distT="0" distB="0" distL="0" distR="0">
+                    <wp:inline distT="0" distB="0" distL="0" distR="0" wp14:anchorId="7AAE097A" wp14:editId="01AE867C">
                       <wp:extent cx="180000" cy="180000"/>
                       <wp:effectExtent l="0" t="0" r="0" b="0"/>
                       <wp:docPr id="5" name="Picture 5">
@@ -5465,7 +5465,7 @@
                     <w:szCs w:val="18"/>
                   </w:rPr>
                   <w:drawing>
-                    <wp:inline distT="0" distB="0" distL="0" distR="0">
+                    <wp:inline distT="0" distB="0" distL="0" distR="0" wp14:anchorId="1F69EB96" wp14:editId="3D7F973C">
                       <wp:extent cx="180000" cy="180000"/>
                       <wp:effectExtent l="0" t="0" r="0" b="0"/>
                       <wp:docPr id="20" name="Picture 20">
@@ -5489,10 +5489,10 @@
                               <a:blip r:embed="rId8">
                                 <a:extLst>
                                   <a:ext uri="{28A0092B-C50C-407E-A947-70E740481C1C}">
-                                    <a14:useLocalDpi xmlns:a14="http://schemas.microsoft.com/office/drawing/2010/main" xmlns:wps="http://schemas.microsoft.com/office/word/2010/wordprocessingShape" xmlns:wpi="http://schemas.microsoft.com/office/word/2010/wordprocessingInk" xmlns:wpg="http://schemas.microsoft.com/office/word/2010/wordprocessingGroup" xmlns:w16se="http://schemas.microsoft.com/office/word/2015/wordml/symex" xmlns:w15="http://schemas.microsoft.com/office/word/2012/wordml" xmlns:w14="http://schemas.microsoft.com/office/word/2010/wordml" xmlns:w="http://schemas.openxmlformats.org/wordprocessingml/2006/main" xmlns:w10="urn:schemas-microsoft-com:office:word" xmlns:wp14="http://schemas.microsoft.com/office/word/2010/wordprocessingDrawing" xmlns:v="urn:schemas-microsoft-com:vml" xmlns:o="urn:schemas-microsoft-com:office:office" xmlns:mc="http://schemas.openxmlformats.org/markup-compatibility/2006" xmlns:cx="http://schemas.microsoft.com/office/drawing/2014/chartex" xmlns:wpc="http://schemas.microsoft.com/office/word/2010/wordprocessingCanvas" xmlns="" val="0"/>
+                                    <a14:useLocalDpi xmlns:a14="http://schemas.microsoft.com/office/drawing/2010/main" val="0"/>
                                   </a:ext>
                                   <a:ext uri="{837473B0-CC2E-450A-ABE3-18F120FF3D39}">
-                                    <a1611:picAttrSrcUrl xmlns="" xmlns:cx1="http://schemas.microsoft.com/office/drawing/2015/9/8/chartex" xmlns:cx2="http://schemas.microsoft.com/office/drawing/2015/10/21/chartex" xmlns:cx3="http://schemas.microsoft.com/office/drawing/2016/5/9/chartex" xmlns:cx4="http://schemas.microsoft.com/office/drawing/2016/5/10/chartex" xmlns:cx5="http://schemas.microsoft.com/office/drawing/2016/5/11/chartex" xmlns:cx6="http://schemas.microsoft.com/office/drawing/2016/5/12/chartex" xmlns:cx7="http://schemas.microsoft.com/office/drawing/2016/5/13/chartex" xmlns:cx8="http://schemas.microsoft.com/office/drawing/2016/5/14/chartex" xmlns:aink="http://schemas.microsoft.com/office/drawing/2016/ink" xmlns:am3d="http://schemas.microsoft.com/office/drawing/2017/model3d" xmlns:o="urn:schemas-microsoft-com:office:office" xmlns:v="urn:schemas-microsoft-com:vml" xmlns:w10="urn:schemas-microsoft-com:office:word" xmlns:w="http://schemas.openxmlformats.org/wordprocessingml/2006/main" xmlns:w16cid="http://schemas.microsoft.com/office/word/2016/wordml/cid" xmlns:a1611="http://schemas.microsoft.com/office/drawing/2016/11/main" xmlns:wps="http://schemas.microsoft.com/office/word/2010/wordprocessingShape" xmlns:wpi="http://schemas.microsoft.com/office/word/2010/wordprocessingInk" xmlns:wpg="http://schemas.microsoft.com/office/word/2010/wordprocessingGroup" xmlns:w16se="http://schemas.microsoft.com/office/word/2015/wordml/symex" xmlns:w15="http://schemas.microsoft.com/office/word/2012/wordml" xmlns:w14="http://schemas.microsoft.com/office/word/2010/wordml" xmlns:wp14="http://schemas.microsoft.com/office/word/2010/wordprocessingDrawing" xmlns:mc="http://schemas.openxmlformats.org/markup-compatibility/2006" xmlns:cx="http://schemas.microsoft.com/office/drawing/2014/chartex" xmlns:wpc="http://schemas.microsoft.com/office/word/2010/wordprocessingCanvas" r:id="rId9"/>
+                                    <a1611:picAttrSrcUrl xmlns:a1611="http://schemas.microsoft.com/office/drawing/2016/11/main" r:id="rId9"/>
                                   </a:ext>
                                 </a:extLst>
                               </a:blip>
@@ -5534,7 +5534,7 @@
                     <w:szCs w:val="18"/>
                   </w:rPr>
                   <w:drawing>
-                    <wp:inline distT="0" distB="0" distL="0" distR="0">
+                    <wp:inline distT="0" distB="0" distL="0" distR="0" wp14:anchorId="62D9BD0D" wp14:editId="563676E9">
                       <wp:extent cx="180000" cy="180000"/>
                       <wp:effectExtent l="0" t="0" r="0" b="0"/>
                       <wp:docPr id="7" name="Picture 7">
@@ -5587,7 +5587,7 @@
                     <w:szCs w:val="18"/>
                   </w:rPr>
                   <w:drawing>
-                    <wp:inline distT="0" distB="0" distL="0" distR="0">
+                    <wp:inline distT="0" distB="0" distL="0" distR="0" wp14:anchorId="027CA4A9" wp14:editId="02C59CF9">
                       <wp:extent cx="180000" cy="180000"/>
                       <wp:effectExtent l="0" t="0" r="0" b="0"/>
                       <wp:docPr id="17" name="Picture 17">
@@ -5640,7 +5640,7 @@
                     <w:szCs w:val="18"/>
                   </w:rPr>
                   <w:drawing>
-                    <wp:inline distT="0" distB="0" distL="0" distR="0">
+                    <wp:inline distT="0" distB="0" distL="0" distR="0" wp14:anchorId="7223AB10" wp14:editId="5D6674E6">
                       <wp:extent cx="180000" cy="180000"/>
                       <wp:effectExtent l="0" t="0" r="0" b="0"/>
                       <wp:docPr id="21" name="Picture 21">
@@ -5664,7 +5664,7 @@
                               <a:blip r:embed="rId15">
                                 <a:extLst>
                                   <a:ext uri="{28A0092B-C50C-407E-A947-70E740481C1C}">
-                                    <a14:useLocalDpi xmlns:a14="http://schemas.microsoft.com/office/drawing/2010/main" xmlns:wps="http://schemas.microsoft.com/office/word/2010/wordprocessingShape" xmlns:wpi="http://schemas.microsoft.com/office/word/2010/wordprocessingInk" xmlns:wpg="http://schemas.microsoft.com/office/word/2010/wordprocessingGroup" xmlns:w16se="http://schemas.microsoft.com/office/word/2015/wordml/symex" xmlns:w15="http://schemas.microsoft.com/office/word/2012/wordml" xmlns:w14="http://schemas.microsoft.com/office/word/2010/wordml" xmlns:w="http://schemas.openxmlformats.org/wordprocessingml/2006/main" xmlns:w10="urn:schemas-microsoft-com:office:word" xmlns:wp14="http://schemas.microsoft.com/office/word/2010/wordprocessingDrawing" xmlns:v="urn:schemas-microsoft-com:vml" xmlns:o="urn:schemas-microsoft-com:office:office" xmlns:mc="http://schemas.openxmlformats.org/markup-compatibility/2006" xmlns:cx="http://schemas.microsoft.com/office/drawing/2014/chartex" xmlns:wpc="http://schemas.microsoft.com/office/word/2010/wordprocessingCanvas" xmlns="" val="0"/>
+                                    <a14:useLocalDpi xmlns:a14="http://schemas.microsoft.com/office/drawing/2010/main" val="0"/>
                                   </a:ext>
                                 </a:extLst>
                               </a:blip>
@@ -5685,7 +5685,7 @@
                               </a:ln>
                               <a:extLst>
                                 <a:ext uri="{53640926-AAD7-44D8-BBD7-CCE9431645EC}">
-                                  <a14:shadowObscured xmlns:a14="http://schemas.microsoft.com/office/drawing/2010/main" xmlns:wps="http://schemas.microsoft.com/office/word/2010/wordprocessingShape" xmlns:wpi="http://schemas.microsoft.com/office/word/2010/wordprocessingInk" xmlns:wpg="http://schemas.microsoft.com/office/word/2010/wordprocessingGroup" xmlns:w16se="http://schemas.microsoft.com/office/word/2015/wordml/symex" xmlns:w15="http://schemas.microsoft.com/office/word/2012/wordml" xmlns:w14="http://schemas.microsoft.com/office/word/2010/wordml" xmlns:w="http://schemas.openxmlformats.org/wordprocessingml/2006/main" xmlns:w10="urn:schemas-microsoft-com:office:word" xmlns:wp14="http://schemas.microsoft.com/office/word/2010/wordprocessingDrawing" xmlns:v="urn:schemas-microsoft-com:vml" xmlns:o="urn:schemas-microsoft-com:office:office" xmlns:mc="http://schemas.openxmlformats.org/markup-compatibility/2006" xmlns:cx="http://schemas.microsoft.com/office/drawing/2014/chartex" xmlns:wpc="http://schemas.microsoft.com/office/word/2010/wordprocessingCanvas" xmlns=""/>
+                                  <a14:shadowObscured xmlns:a14="http://schemas.microsoft.com/office/drawing/2010/main"/>
                                 </a:ext>
                               </a:extLst>
                             </pic:spPr>
@@ -5709,7 +5709,7 @@
                     <w:szCs w:val="18"/>
                   </w:rPr>
                   <w:drawing>
-                    <wp:inline distT="0" distB="0" distL="0" distR="0">
+                    <wp:inline distT="0" distB="0" distL="0" distR="0" wp14:anchorId="3E9F8A13" wp14:editId="0980D1AC">
                       <wp:extent cx="180000" cy="180000"/>
                       <wp:effectExtent l="0" t="0" r="0" b="0"/>
                       <wp:docPr id="22" name="Picture 22">
@@ -5733,7 +5733,7 @@
                               <a:blip r:embed="rId17">
                                 <a:extLst>
                                   <a:ext uri="{28A0092B-C50C-407E-A947-70E740481C1C}">
-                                    <a14:useLocalDpi xmlns:a14="http://schemas.microsoft.com/office/drawing/2010/main" xmlns:wps="http://schemas.microsoft.com/office/word/2010/wordprocessingShape" xmlns:wpi="http://schemas.microsoft.com/office/word/2010/wordprocessingInk" xmlns:wpg="http://schemas.microsoft.com/office/word/2010/wordprocessingGroup" xmlns:w16se="http://schemas.microsoft.com/office/word/2015/wordml/symex" xmlns:w15="http://schemas.microsoft.com/office/word/2012/wordml" xmlns:w14="http://schemas.microsoft.com/office/word/2010/wordml" xmlns:w="http://schemas.openxmlformats.org/wordprocessingml/2006/main" xmlns:w10="urn:schemas-microsoft-com:office:word" xmlns:wp14="http://schemas.microsoft.com/office/word/2010/wordprocessingDrawing" xmlns:v="urn:schemas-microsoft-com:vml" xmlns:o="urn:schemas-microsoft-com:office:office" xmlns:mc="http://schemas.openxmlformats.org/markup-compatibility/2006" xmlns:cx="http://schemas.microsoft.com/office/drawing/2014/chartex" xmlns:wpc="http://schemas.microsoft.com/office/word/2010/wordprocessingCanvas" xmlns="" val="0"/>
+                                    <a14:useLocalDpi xmlns:a14="http://schemas.microsoft.com/office/drawing/2010/main" val="0"/>
                                   </a:ext>
                                 </a:extLst>
                               </a:blip>
@@ -5775,7 +5775,7 @@
                     <w:szCs w:val="18"/>
                   </w:rPr>
                   <w:drawing>
-                    <wp:inline distT="0" distB="0" distL="0" distR="0">
+                    <wp:inline distT="0" distB="0" distL="0" distR="0" wp14:anchorId="2DF87400" wp14:editId="2F86E68A">
                       <wp:extent cx="180000" cy="180000"/>
                       <wp:effectExtent l="0" t="0" r="0" b="0"/>
                       <wp:docPr id="23" name="Picture 23">
@@ -5825,7 +5825,7 @@
         <w:noProof/>
       </w:rPr>
       <w:drawing>
-        <wp:anchor distT="0" distB="0" distL="114300" distR="114300" simplePos="0" relativeHeight="251694080" behindDoc="0" locked="0" layoutInCell="1" allowOverlap="1">
+        <wp:anchor distT="0" distB="0" distL="114300" distR="114300" simplePos="0" relativeHeight="251694080" behindDoc="0" locked="0" layoutInCell="1" allowOverlap="1" wp14:anchorId="0524F1F2" wp14:editId="75628643">
           <wp:simplePos x="0" y="0"/>
           <wp:positionH relativeFrom="column">
             <wp:posOffset>-10795</wp:posOffset>
@@ -5857,7 +5857,7 @@
                   <a:blip r:embed="rId20">
                     <a:extLst>
                       <a:ext uri="{28A0092B-C50C-407E-A947-70E740481C1C}">
-                        <a14:useLocalDpi xmlns:a14="http://schemas.microsoft.com/office/drawing/2010/main" xmlns:wps="http://schemas.microsoft.com/office/word/2010/wordprocessingShape" xmlns:wpi="http://schemas.microsoft.com/office/word/2010/wordprocessingInk" xmlns:wpg="http://schemas.microsoft.com/office/word/2010/wordprocessingGroup" xmlns:w16se="http://schemas.microsoft.com/office/word/2015/wordml/symex" xmlns:w15="http://schemas.microsoft.com/office/word/2012/wordml" xmlns:w14="http://schemas.microsoft.com/office/word/2010/wordml" xmlns:w="http://schemas.openxmlformats.org/wordprocessingml/2006/main" xmlns:w10="urn:schemas-microsoft-com:office:word" xmlns:wp14="http://schemas.microsoft.com/office/word/2010/wordprocessingDrawing" xmlns:v="urn:schemas-microsoft-com:vml" xmlns:o="urn:schemas-microsoft-com:office:office" xmlns:mc="http://schemas.openxmlformats.org/markup-compatibility/2006" xmlns:cx="http://schemas.microsoft.com/office/drawing/2014/chartex" xmlns:wpc="http://schemas.microsoft.com/office/word/2010/wordprocessingCanvas" xmlns="" val="0"/>
+                        <a14:useLocalDpi xmlns:a14="http://schemas.microsoft.com/office/drawing/2010/main" val="0"/>
                       </a:ext>
                     </a:extLst>
                   </a:blip>
@@ -5889,8 +5889,8 @@
       <w:rPr>
         <w:noProof/>
       </w:rPr>
-      <w:pict>
-        <v:line id="Straight Connector 19" o:spid="_x0000_s6146" style="position:absolute;flip:y;z-index:251622400;visibility:visible;mso-position-horizontal-relative:text;mso-position-vertical-relative:text" from="-.1pt,5.2pt" to="520.7pt,5.2pt" o:gfxdata="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" strokecolor="#974706 [1609]" strokeweight="1pt">
+      <w:pict w14:anchorId="5FC59EC4">
+        <v:line id="Straight Connector 19" o:spid="_x0000_s2050" style="position:absolute;flip:y;z-index:251622400;visibility:visible;mso-position-horizontal-relative:text;mso-position-vertical-relative:text" from="-.1pt,5.2pt" to="520.7pt,5.2pt" o:gfxdata="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" strokecolor="#974706 [1609]" strokeweight="1pt">
           <v:stroke endcap="round"/>
         </v:line>
       </w:pict>
@@ -5899,8 +5899,8 @@
       <w:rPr>
         <w:noProof/>
       </w:rPr>
-      <w:pict>
-        <v:shape id="Text Box 4" o:spid="_x0000_s6145" type="#_x0000_t202" style="position:absolute;margin-left:444.65pt;margin-top:26.95pt;width:70.9pt;height:15.9pt;z-index:251663360;visibility:visible;mso-position-horizontal-relative:text;mso-position-vertical-relative:text;v-text-anchor:middle" o:gfxdata="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" filled="f" stroked="f" strokeweight=".5pt">
+      <w:pict w14:anchorId="3B68AABB">
+        <v:shape id="Text Box 4" o:spid="_x0000_s2049" type="#_x0000_t202" style="position:absolute;margin-left:444.65pt;margin-top:26.95pt;width:70.9pt;height:15.9pt;z-index:251663360;visibility:visible;mso-position-horizontal-relative:text;mso-position-vertical-relative:text;v-text-anchor:middle" o:gfxdata="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" filled="f" stroked="f" strokeweight=".5pt">
           <v:textbox inset="0,0,0,0">
             <w:txbxContent>
               <w:p>
@@ -5962,16 +5962,31 @@
                   </w:rPr>
                   <w:t xml:space="preserve"> of </w:t>
                 </w:r>
-                <w:fldSimple w:instr=" NUMPAGES   \* MERGEFORMAT ">
-                  <w:r>
-                    <w:rPr>
-                      <w:noProof/>
-                      <w:sz w:val="18"/>
-                      <w:szCs w:val="18"/>
-                    </w:rPr>
-                    <w:t>10</w:t>
-                  </w:r>
-                </w:fldSimple>
+                <w:r>
+                  <w:fldChar w:fldCharType="begin"/>
+                </w:r>
+                <w:r>
+                  <w:instrText xml:space="preserve"> NUMPAGES   \* MERGEFORMAT </w:instrText>
+                </w:r>
+                <w:r>
+                  <w:fldChar w:fldCharType="separate"/>
+                </w:r>
+                <w:r>
+                  <w:rPr>
+                    <w:noProof/>
+                    <w:sz w:val="18"/>
+                    <w:szCs w:val="18"/>
+                  </w:rPr>
+                  <w:t>10</w:t>
+                </w:r>
+                <w:r>
+                  <w:rPr>
+                    <w:noProof/>
+                    <w:sz w:val="18"/>
+                    <w:szCs w:val="18"/>
+                  </w:rPr>
+                  <w:fldChar w:fldCharType="end"/>
+                </w:r>
               </w:p>
             </w:txbxContent>
           </v:textbox>
@@ -5983,7 +5998,7 @@
 </file>
 
 <file path=word/footnotes.xml><?xml version="1.0" encoding="utf-8"?>
-<w:footnotes xmlns:ve="http://schemas.openxmlformats.org/markup-compatibility/2006" xmlns:o="urn:schemas-microsoft-com:office:office" xmlns:r="http://schemas.openxmlformats.org/officeDocument/2006/relationships" xmlns:m="http://schemas.openxmlformats.org/officeDocument/2006/math" xmlns:v="urn:schemas-microsoft-com:vml" xmlns:wp="http://schemas.openxmlformats.org/drawingml/2006/wordprocessingDrawing" xmlns:w10="urn:schemas-microsoft-com:office:word" xmlns:w="http://schemas.openxmlformats.org/wordprocessingml/2006/main" xmlns:wne="http://schemas.microsoft.com/office/word/2006/wordml">
+<w:footnotes xmlns:wpc="http://schemas.microsoft.com/office/word/2010/wordprocessingCanvas" xmlns:cx="http://schemas.microsoft.com/office/drawing/2014/chartex" xmlns:cx1="http://schemas.microsoft.com/office/drawing/2015/9/8/chartex" xmlns:cx2="http://schemas.microsoft.com/office/drawing/2015/10/21/chartex" xmlns:cx3="http://schemas.microsoft.com/office/drawing/2016/5/9/chartex" xmlns:cx4="http://schemas.microsoft.com/office/drawing/2016/5/10/chartex" xmlns:cx5="http://schemas.microsoft.com/office/drawing/2016/5/11/chartex" xmlns:cx6="http://schemas.microsoft.com/office/drawing/2016/5/12/chartex" xmlns:cx7="http://schemas.microsoft.com/office/drawing/2016/5/13/chartex" xmlns:cx8="http://schemas.microsoft.com/office/drawing/2016/5/14/chartex" xmlns:mc="http://schemas.openxmlformats.org/markup-compatibility/2006" xmlns:aink="http://schemas.microsoft.com/office/drawing/2016/ink" xmlns:am3d="http://schemas.microsoft.com/office/drawing/2017/model3d" xmlns:o="urn:schemas-microsoft-com:office:office" xmlns:r="http://schemas.openxmlformats.org/officeDocument/2006/relationships" xmlns:m="http://schemas.openxmlformats.org/officeDocument/2006/math" xmlns:v="urn:schemas-microsoft-com:vml" xmlns:wp14="http://schemas.microsoft.com/office/word/2010/wordprocessingDrawing" xmlns:wp="http://schemas.openxmlformats.org/drawingml/2006/wordprocessingDrawing" xmlns:w10="urn:schemas-microsoft-com:office:word" xmlns:w="http://schemas.openxmlformats.org/wordprocessingml/2006/main" xmlns:w14="http://schemas.microsoft.com/office/word/2010/wordml" xmlns:w15="http://schemas.microsoft.com/office/word/2012/wordml" xmlns:w16cex="http://schemas.microsoft.com/office/word/2018/wordml/cex" xmlns:w16cid="http://schemas.microsoft.com/office/word/2016/wordml/cid" xmlns:w16="http://schemas.microsoft.com/office/word/2018/wordml" xmlns:w16sdtdh="http://schemas.microsoft.com/office/word/2020/wordml/sdtdatahash" xmlns:w16se="http://schemas.microsoft.com/office/word/2015/wordml/symex" xmlns:wpg="http://schemas.microsoft.com/office/word/2010/wordprocessingGroup" xmlns:wpi="http://schemas.microsoft.com/office/word/2010/wordprocessingInk" xmlns:wne="http://schemas.microsoft.com/office/word/2006/wordml" xmlns:wps="http://schemas.microsoft.com/office/word/2010/wordprocessingShape" mc:Ignorable="w14 w15 w16se w16cid w16 w16cex w16sdtdh wp14">
   <w:footnote w:type="separator" w:id="-1">
     <w:p>
       <w:pPr>
@@ -6008,10 +6023,10 @@
 </file>
 
 <file path=word/header1.xml><?xml version="1.0" encoding="utf-8"?>
-<w:hdr xmlns:ve="http://schemas.openxmlformats.org/markup-compatibility/2006" xmlns:o="urn:schemas-microsoft-com:office:office" xmlns:r="http://schemas.openxmlformats.org/officeDocument/2006/relationships" xmlns:m="http://schemas.openxmlformats.org/officeDocument/2006/math" xmlns:v="urn:schemas-microsoft-com:vml" xmlns:wp="http://schemas.openxmlformats.org/drawingml/2006/wordprocessingDrawing" xmlns:w10="urn:schemas-microsoft-com:office:word" xmlns:w="http://schemas.openxmlformats.org/wordprocessingml/2006/main" xmlns:wne="http://schemas.microsoft.com/office/word/2006/wordml">
+<w:hdr xmlns:wpc="http://schemas.microsoft.com/office/word/2010/wordprocessingCanvas" xmlns:cx="http://schemas.microsoft.com/office/drawing/2014/chartex" xmlns:cx1="http://schemas.microsoft.com/office/drawing/2015/9/8/chartex" xmlns:cx2="http://schemas.microsoft.com/office/drawing/2015/10/21/chartex" xmlns:cx3="http://schemas.microsoft.com/office/drawing/2016/5/9/chartex" xmlns:cx4="http://schemas.microsoft.com/office/drawing/2016/5/10/chartex" xmlns:cx5="http://schemas.microsoft.com/office/drawing/2016/5/11/chartex" xmlns:cx6="http://schemas.microsoft.com/office/drawing/2016/5/12/chartex" xmlns:cx7="http://schemas.microsoft.com/office/drawing/2016/5/13/chartex" xmlns:cx8="http://schemas.microsoft.com/office/drawing/2016/5/14/chartex" xmlns:mc="http://schemas.openxmlformats.org/markup-compatibility/2006" xmlns:aink="http://schemas.microsoft.com/office/drawing/2016/ink" xmlns:am3d="http://schemas.microsoft.com/office/drawing/2017/model3d" xmlns:o="urn:schemas-microsoft-com:office:office" xmlns:r="http://schemas.openxmlformats.org/officeDocument/2006/relationships" xmlns:m="http://schemas.openxmlformats.org/officeDocument/2006/math" xmlns:v="urn:schemas-microsoft-com:vml" xmlns:wp14="http://schemas.microsoft.com/office/word/2010/wordprocessingDrawing" xmlns:wp="http://schemas.openxmlformats.org/drawingml/2006/wordprocessingDrawing" xmlns:w10="urn:schemas-microsoft-com:office:word" xmlns:w="http://schemas.openxmlformats.org/wordprocessingml/2006/main" xmlns:w14="http://schemas.microsoft.com/office/word/2010/wordml" xmlns:w15="http://schemas.microsoft.com/office/word/2012/wordml" xmlns:w16cex="http://schemas.microsoft.com/office/word/2018/wordml/cex" xmlns:w16cid="http://schemas.microsoft.com/office/word/2016/wordml/cid" xmlns:w16="http://schemas.microsoft.com/office/word/2018/wordml" xmlns:w16sdtdh="http://schemas.microsoft.com/office/word/2020/wordml/sdtdatahash" xmlns:w16se="http://schemas.microsoft.com/office/word/2015/wordml/symex" xmlns:wpg="http://schemas.microsoft.com/office/word/2010/wordprocessingGroup" xmlns:wpi="http://schemas.microsoft.com/office/word/2010/wordprocessingInk" xmlns:wne="http://schemas.microsoft.com/office/word/2006/wordml" xmlns:wps="http://schemas.microsoft.com/office/word/2010/wordprocessingShape" mc:Ignorable="w14 w15 w16se w16cid w16 w16cex w16sdtdh wp14">
   <w:p>
     <w:pPr>
-      <w:pStyle w:val="a3"/>
+      <w:pStyle w:val="Header"/>
       <w:ind w:hanging="1134"/>
     </w:pPr>
   </w:p>
@@ -6019,8 +6034,8 @@
 </file>
 
 <file path=word/numbering.xml><?xml version="1.0" encoding="utf-8"?>
-<w:numbering xmlns:ve="http://schemas.openxmlformats.org/markup-compatibility/2006" xmlns:o="urn:schemas-microsoft-com:office:office" xmlns:r="http://schemas.openxmlformats.org/officeDocument/2006/relationships" xmlns:m="http://schemas.openxmlformats.org/officeDocument/2006/math" xmlns:v="urn:schemas-microsoft-com:vml" xmlns:wp="http://schemas.openxmlformats.org/drawingml/2006/wordprocessingDrawing" xmlns:w10="urn:schemas-microsoft-com:office:word" xmlns:w="http://schemas.openxmlformats.org/wordprocessingml/2006/main" xmlns:wne="http://schemas.microsoft.com/office/word/2006/wordml">
-  <w:abstractNum w:abstractNumId="0">
+<w:numbering xmlns:wpc="http://schemas.microsoft.com/office/word/2010/wordprocessingCanvas" xmlns:cx="http://schemas.microsoft.com/office/drawing/2014/chartex" xmlns:cx1="http://schemas.microsoft.com/office/drawing/2015/9/8/chartex" xmlns:cx2="http://schemas.microsoft.com/office/drawing/2015/10/21/chartex" xmlns:cx3="http://schemas.microsoft.com/office/drawing/2016/5/9/chartex" xmlns:cx4="http://schemas.microsoft.com/office/drawing/2016/5/10/chartex" xmlns:cx5="http://schemas.microsoft.com/office/drawing/2016/5/11/chartex" xmlns:cx6="http://schemas.microsoft.com/office/drawing/2016/5/12/chartex" xmlns:cx7="http://schemas.microsoft.com/office/drawing/2016/5/13/chartex" xmlns:cx8="http://schemas.microsoft.com/office/drawing/2016/5/14/chartex" xmlns:mc="http://schemas.openxmlformats.org/markup-compatibility/2006" xmlns:aink="http://schemas.microsoft.com/office/drawing/2016/ink" xmlns:am3d="http://schemas.microsoft.com/office/drawing/2017/model3d" xmlns:o="urn:schemas-microsoft-com:office:office" xmlns:r="http://schemas.openxmlformats.org/officeDocument/2006/relationships" xmlns:m="http://schemas.openxmlformats.org/officeDocument/2006/math" xmlns:v="urn:schemas-microsoft-com:vml" xmlns:wp14="http://schemas.microsoft.com/office/word/2010/wordprocessingDrawing" xmlns:wp="http://schemas.openxmlformats.org/drawingml/2006/wordprocessingDrawing" xmlns:w10="urn:schemas-microsoft-com:office:word" xmlns:w="http://schemas.openxmlformats.org/wordprocessingml/2006/main" xmlns:w14="http://schemas.microsoft.com/office/word/2010/wordml" xmlns:w15="http://schemas.microsoft.com/office/word/2012/wordml" xmlns:w16cex="http://schemas.microsoft.com/office/word/2018/wordml/cex" xmlns:w16cid="http://schemas.microsoft.com/office/word/2016/wordml/cid" xmlns:w16="http://schemas.microsoft.com/office/word/2018/wordml" xmlns:w16sdtdh="http://schemas.microsoft.com/office/word/2020/wordml/sdtdatahash" xmlns:w16se="http://schemas.microsoft.com/office/word/2015/wordml/symex" xmlns:wpg="http://schemas.microsoft.com/office/word/2010/wordprocessingGroup" xmlns:wpi="http://schemas.microsoft.com/office/word/2010/wordprocessingInk" xmlns:wne="http://schemas.microsoft.com/office/word/2006/wordml" xmlns:wps="http://schemas.microsoft.com/office/word/2010/wordprocessingShape" mc:Ignorable="w14 w15 w16se w16cid w16 w16cex w16sdtdh wp14">
+  <w:abstractNum w:abstractNumId="0" w15:restartNumberingAfterBreak="0">
     <w:nsid w:val="04E60920"/>
     <w:multiLevelType w:val="hybridMultilevel"/>
     <w:tmpl w:val="9DB0F662"/>
@@ -6133,7 +6148,7 @@
       </w:rPr>
     </w:lvl>
   </w:abstractNum>
-  <w:abstractNum w:abstractNumId="1">
+  <w:abstractNum w:abstractNumId="1" w15:restartNumberingAfterBreak="0">
     <w:nsid w:val="06AA6136"/>
     <w:multiLevelType w:val="hybridMultilevel"/>
     <w:tmpl w:val="67441DC4"/>
@@ -6246,7 +6261,7 @@
       </w:rPr>
     </w:lvl>
   </w:abstractNum>
-  <w:abstractNum w:abstractNumId="2">
+  <w:abstractNum w:abstractNumId="2" w15:restartNumberingAfterBreak="0">
     <w:nsid w:val="0BCB1966"/>
     <w:multiLevelType w:val="hybridMultilevel"/>
     <w:tmpl w:val="288856D8"/>
@@ -6359,7 +6374,7 @@
       </w:rPr>
     </w:lvl>
   </w:abstractNum>
-  <w:abstractNum w:abstractNumId="3">
+  <w:abstractNum w:abstractNumId="3" w15:restartNumberingAfterBreak="0">
     <w:nsid w:val="0C8C04AE"/>
     <w:multiLevelType w:val="hybridMultilevel"/>
     <w:tmpl w:val="3880094C"/>
@@ -6472,7 +6487,7 @@
       </w:rPr>
     </w:lvl>
   </w:abstractNum>
-  <w:abstractNum w:abstractNumId="4">
+  <w:abstractNum w:abstractNumId="4" w15:restartNumberingAfterBreak="0">
     <w:nsid w:val="0D150978"/>
     <w:multiLevelType w:val="hybridMultilevel"/>
     <w:tmpl w:val="184A0ED8"/>
@@ -6564,7 +6579,7 @@
       </w:pPr>
     </w:lvl>
   </w:abstractNum>
-  <w:abstractNum w:abstractNumId="5">
+  <w:abstractNum w:abstractNumId="5" w15:restartNumberingAfterBreak="0">
     <w:nsid w:val="12D46FE6"/>
     <w:multiLevelType w:val="hybridMultilevel"/>
     <w:tmpl w:val="2E189FDA"/>
@@ -6677,14 +6692,14 @@
       </w:rPr>
     </w:lvl>
   </w:abstractNum>
-  <w:abstractNum w:abstractNumId="6">
+  <w:abstractNum w:abstractNumId="6" w15:restartNumberingAfterBreak="0">
     <w:nsid w:val="13A00DEC"/>
     <w:multiLevelType w:val="hybridMultilevel"/>
     <w:tmpl w:val="A9E40BD8"/>
     <w:lvl w:ilvl="0" w:tplc="A0E28166">
       <w:start w:val="1"/>
       <w:numFmt w:val="decimal"/>
-      <w:pStyle w:val="2"/>
+      <w:pStyle w:val="Heading2"/>
       <w:lvlText w:val="%1."/>
       <w:lvlJc w:val="left"/>
       <w:pPr>
@@ -6764,7 +6779,7 @@
       </w:pPr>
     </w:lvl>
   </w:abstractNum>
-  <w:abstractNum w:abstractNumId="7">
+  <w:abstractNum w:abstractNumId="7" w15:restartNumberingAfterBreak="0">
     <w:nsid w:val="19FC108B"/>
     <w:multiLevelType w:val="hybridMultilevel"/>
     <w:tmpl w:val="5AE21E18"/>
@@ -6877,7 +6892,7 @@
       </w:rPr>
     </w:lvl>
   </w:abstractNum>
-  <w:abstractNum w:abstractNumId="8">
+  <w:abstractNum w:abstractNumId="8" w15:restartNumberingAfterBreak="0">
     <w:nsid w:val="1D3C450D"/>
     <w:multiLevelType w:val="hybridMultilevel"/>
     <w:tmpl w:val="0732809A"/>
@@ -6966,7 +6981,7 @@
       </w:pPr>
     </w:lvl>
   </w:abstractNum>
-  <w:abstractNum w:abstractNumId="9">
+  <w:abstractNum w:abstractNumId="9" w15:restartNumberingAfterBreak="0">
     <w:nsid w:val="1DAD2515"/>
     <w:multiLevelType w:val="hybridMultilevel"/>
     <w:tmpl w:val="9C1E9A04"/>
@@ -7079,7 +7094,7 @@
       </w:rPr>
     </w:lvl>
   </w:abstractNum>
-  <w:abstractNum w:abstractNumId="10">
+  <w:abstractNum w:abstractNumId="10" w15:restartNumberingAfterBreak="0">
     <w:nsid w:val="22CD3F94"/>
     <w:multiLevelType w:val="hybridMultilevel"/>
     <w:tmpl w:val="A044FDFA"/>
@@ -7165,7 +7180,7 @@
       </w:pPr>
     </w:lvl>
   </w:abstractNum>
-  <w:abstractNum w:abstractNumId="11">
+  <w:abstractNum w:abstractNumId="11" w15:restartNumberingAfterBreak="0">
     <w:nsid w:val="23536430"/>
     <w:multiLevelType w:val="hybridMultilevel"/>
     <w:tmpl w:val="88CCA070"/>
@@ -7278,7 +7293,7 @@
       </w:rPr>
     </w:lvl>
   </w:abstractNum>
-  <w:abstractNum w:abstractNumId="12">
+  <w:abstractNum w:abstractNumId="12" w15:restartNumberingAfterBreak="0">
     <w:nsid w:val="23C737F5"/>
     <w:multiLevelType w:val="hybridMultilevel"/>
     <w:tmpl w:val="13202166"/>
@@ -7367,7 +7382,7 @@
       </w:pPr>
     </w:lvl>
   </w:abstractNum>
-  <w:abstractNum w:abstractNumId="13">
+  <w:abstractNum w:abstractNumId="13" w15:restartNumberingAfterBreak="0">
     <w:nsid w:val="253348C0"/>
     <w:multiLevelType w:val="hybridMultilevel"/>
     <w:tmpl w:val="5CC6AF8A"/>
@@ -7455,7 +7470,7 @@
       </w:pPr>
     </w:lvl>
   </w:abstractNum>
-  <w:abstractNum w:abstractNumId="14">
+  <w:abstractNum w:abstractNumId="14" w15:restartNumberingAfterBreak="0">
     <w:nsid w:val="26413526"/>
     <w:multiLevelType w:val="hybridMultilevel"/>
     <w:tmpl w:val="A1B4F3F4"/>
@@ -7541,7 +7556,7 @@
       </w:pPr>
     </w:lvl>
   </w:abstractNum>
-  <w:abstractNum w:abstractNumId="15">
+  <w:abstractNum w:abstractNumId="15" w15:restartNumberingAfterBreak="0">
     <w:nsid w:val="264860D5"/>
     <w:multiLevelType w:val="hybridMultilevel"/>
     <w:tmpl w:val="1F1CB5CE"/>
@@ -7630,7 +7645,7 @@
       </w:pPr>
     </w:lvl>
   </w:abstractNum>
-  <w:abstractNum w:abstractNumId="16">
+  <w:abstractNum w:abstractNumId="16" w15:restartNumberingAfterBreak="0">
     <w:nsid w:val="268274C7"/>
     <w:multiLevelType w:val="hybridMultilevel"/>
     <w:tmpl w:val="0732809A"/>
@@ -7719,7 +7734,7 @@
       </w:pPr>
     </w:lvl>
   </w:abstractNum>
-  <w:abstractNum w:abstractNumId="17">
+  <w:abstractNum w:abstractNumId="17" w15:restartNumberingAfterBreak="0">
     <w:nsid w:val="2C5B53B7"/>
     <w:multiLevelType w:val="hybridMultilevel"/>
     <w:tmpl w:val="98BE5D62"/>
@@ -7814,7 +7829,7 @@
       </w:pPr>
     </w:lvl>
   </w:abstractNum>
-  <w:abstractNum w:abstractNumId="18">
+  <w:abstractNum w:abstractNumId="18" w15:restartNumberingAfterBreak="0">
     <w:nsid w:val="326B7ADF"/>
     <w:multiLevelType w:val="hybridMultilevel"/>
     <w:tmpl w:val="243464B4"/>
@@ -7909,7 +7924,7 @@
       </w:pPr>
     </w:lvl>
   </w:abstractNum>
-  <w:abstractNum w:abstractNumId="19">
+  <w:abstractNum w:abstractNumId="19" w15:restartNumberingAfterBreak="0">
     <w:nsid w:val="36F1759A"/>
     <w:multiLevelType w:val="hybridMultilevel"/>
     <w:tmpl w:val="AC4C80EA"/>
@@ -8022,7 +8037,7 @@
       </w:rPr>
     </w:lvl>
   </w:abstractNum>
-  <w:abstractNum w:abstractNumId="20">
+  <w:abstractNum w:abstractNumId="20" w15:restartNumberingAfterBreak="0">
     <w:nsid w:val="37F85E50"/>
     <w:multiLevelType w:val="hybridMultilevel"/>
     <w:tmpl w:val="046C01D0"/>
@@ -8135,7 +8150,7 @@
       </w:rPr>
     </w:lvl>
   </w:abstractNum>
-  <w:abstractNum w:abstractNumId="21">
+  <w:abstractNum w:abstractNumId="21" w15:restartNumberingAfterBreak="0">
     <w:nsid w:val="385C6CB3"/>
     <w:multiLevelType w:val="hybridMultilevel"/>
     <w:tmpl w:val="C1C67C5C"/>
@@ -8248,7 +8263,7 @@
       </w:rPr>
     </w:lvl>
   </w:abstractNum>
-  <w:abstractNum w:abstractNumId="22">
+  <w:abstractNum w:abstractNumId="22" w15:restartNumberingAfterBreak="0">
     <w:nsid w:val="40B63A43"/>
     <w:multiLevelType w:val="hybridMultilevel"/>
     <w:tmpl w:val="4D9EFB84"/>
@@ -8343,7 +8358,7 @@
       </w:pPr>
     </w:lvl>
   </w:abstractNum>
-  <w:abstractNum w:abstractNumId="23">
+  <w:abstractNum w:abstractNumId="23" w15:restartNumberingAfterBreak="0">
     <w:nsid w:val="44BC2519"/>
     <w:multiLevelType w:val="hybridMultilevel"/>
     <w:tmpl w:val="EEB2B3B6"/>
@@ -8432,7 +8447,7 @@
       </w:pPr>
     </w:lvl>
   </w:abstractNum>
-  <w:abstractNum w:abstractNumId="24">
+  <w:abstractNum w:abstractNumId="24" w15:restartNumberingAfterBreak="0">
     <w:nsid w:val="4D796141"/>
     <w:multiLevelType w:val="hybridMultilevel"/>
     <w:tmpl w:val="91D04A66"/>
@@ -8545,7 +8560,7 @@
       </w:rPr>
     </w:lvl>
   </w:abstractNum>
-  <w:abstractNum w:abstractNumId="25">
+  <w:abstractNum w:abstractNumId="25" w15:restartNumberingAfterBreak="0">
     <w:nsid w:val="4F5B2890"/>
     <w:multiLevelType w:val="hybridMultilevel"/>
     <w:tmpl w:val="9FAE4850"/>
@@ -8658,7 +8673,7 @@
       </w:rPr>
     </w:lvl>
   </w:abstractNum>
-  <w:abstractNum w:abstractNumId="26">
+  <w:abstractNum w:abstractNumId="26" w15:restartNumberingAfterBreak="0">
     <w:nsid w:val="50F62E8C"/>
     <w:multiLevelType w:val="hybridMultilevel"/>
     <w:tmpl w:val="E78C85C0"/>
@@ -8771,7 +8786,7 @@
       </w:rPr>
     </w:lvl>
   </w:abstractNum>
-  <w:abstractNum w:abstractNumId="27">
+  <w:abstractNum w:abstractNumId="27" w15:restartNumberingAfterBreak="0">
     <w:nsid w:val="5507266E"/>
     <w:multiLevelType w:val="hybridMultilevel"/>
     <w:tmpl w:val="22522E3A"/>
@@ -8884,7 +8899,7 @@
       </w:rPr>
     </w:lvl>
   </w:abstractNum>
-  <w:abstractNum w:abstractNumId="28">
+  <w:abstractNum w:abstractNumId="28" w15:restartNumberingAfterBreak="0">
     <w:nsid w:val="55990837"/>
     <w:multiLevelType w:val="hybridMultilevel"/>
     <w:tmpl w:val="960254F8"/>
@@ -8997,7 +9012,7 @@
       </w:rPr>
     </w:lvl>
   </w:abstractNum>
-  <w:abstractNum w:abstractNumId="29">
+  <w:abstractNum w:abstractNumId="29" w15:restartNumberingAfterBreak="0">
     <w:nsid w:val="55BC60FF"/>
     <w:multiLevelType w:val="hybridMultilevel"/>
     <w:tmpl w:val="C1FC87D6"/>
@@ -9086,7 +9101,7 @@
       </w:pPr>
     </w:lvl>
   </w:abstractNum>
-  <w:abstractNum w:abstractNumId="30">
+  <w:abstractNum w:abstractNumId="30" w15:restartNumberingAfterBreak="0">
     <w:nsid w:val="57FD43D1"/>
     <w:multiLevelType w:val="hybridMultilevel"/>
     <w:tmpl w:val="A36A9E3E"/>
@@ -9174,7 +9189,7 @@
       </w:pPr>
     </w:lvl>
   </w:abstractNum>
-  <w:abstractNum w:abstractNumId="31">
+  <w:abstractNum w:abstractNumId="31" w15:restartNumberingAfterBreak="0">
     <w:nsid w:val="5E7757B2"/>
     <w:multiLevelType w:val="multilevel"/>
     <w:tmpl w:val="0E203B02"/>
@@ -9260,7 +9275,7 @@
       </w:pPr>
     </w:lvl>
   </w:abstractNum>
-  <w:abstractNum w:abstractNumId="32">
+  <w:abstractNum w:abstractNumId="32" w15:restartNumberingAfterBreak="0">
     <w:nsid w:val="5F447CAA"/>
     <w:multiLevelType w:val="hybridMultilevel"/>
     <w:tmpl w:val="AF143D8C"/>
@@ -9373,7 +9388,7 @@
       </w:rPr>
     </w:lvl>
   </w:abstractNum>
-  <w:abstractNum w:abstractNumId="33">
+  <w:abstractNum w:abstractNumId="33" w15:restartNumberingAfterBreak="0">
     <w:nsid w:val="5F9A715F"/>
     <w:multiLevelType w:val="hybridMultilevel"/>
     <w:tmpl w:val="4B26630C"/>
@@ -9486,7 +9501,7 @@
       </w:rPr>
     </w:lvl>
   </w:abstractNum>
-  <w:abstractNum w:abstractNumId="34">
+  <w:abstractNum w:abstractNumId="34" w15:restartNumberingAfterBreak="0">
     <w:nsid w:val="609D235C"/>
     <w:multiLevelType w:val="hybridMultilevel"/>
     <w:tmpl w:val="848696AC"/>
@@ -9599,7 +9614,7 @@
       </w:rPr>
     </w:lvl>
   </w:abstractNum>
-  <w:abstractNum w:abstractNumId="35">
+  <w:abstractNum w:abstractNumId="35" w15:restartNumberingAfterBreak="0">
     <w:nsid w:val="60FC6BB4"/>
     <w:multiLevelType w:val="hybridMultilevel"/>
     <w:tmpl w:val="671E692E"/>
@@ -9712,7 +9727,7 @@
       </w:rPr>
     </w:lvl>
   </w:abstractNum>
-  <w:abstractNum w:abstractNumId="36">
+  <w:abstractNum w:abstractNumId="36" w15:restartNumberingAfterBreak="0">
     <w:nsid w:val="636274E2"/>
     <w:multiLevelType w:val="hybridMultilevel"/>
     <w:tmpl w:val="0732809A"/>
@@ -9801,7 +9816,7 @@
       </w:pPr>
     </w:lvl>
   </w:abstractNum>
-  <w:abstractNum w:abstractNumId="37">
+  <w:abstractNum w:abstractNumId="37" w15:restartNumberingAfterBreak="0">
     <w:nsid w:val="658916B6"/>
     <w:multiLevelType w:val="hybridMultilevel"/>
     <w:tmpl w:val="0336B104"/>
@@ -9914,7 +9929,7 @@
       </w:rPr>
     </w:lvl>
   </w:abstractNum>
-  <w:abstractNum w:abstractNumId="38">
+  <w:abstractNum w:abstractNumId="38" w15:restartNumberingAfterBreak="0">
     <w:nsid w:val="6B944EC9"/>
     <w:multiLevelType w:val="hybridMultilevel"/>
     <w:tmpl w:val="8076D1AC"/>
@@ -10027,7 +10042,7 @@
       </w:rPr>
     </w:lvl>
   </w:abstractNum>
-  <w:abstractNum w:abstractNumId="39">
+  <w:abstractNum w:abstractNumId="39" w15:restartNumberingAfterBreak="0">
     <w:nsid w:val="6EBD0C51"/>
     <w:multiLevelType w:val="hybridMultilevel"/>
     <w:tmpl w:val="5C28EE1A"/>
@@ -10140,7 +10155,7 @@
       </w:rPr>
     </w:lvl>
   </w:abstractNum>
-  <w:abstractNum w:abstractNumId="40">
+  <w:abstractNum w:abstractNumId="40" w15:restartNumberingAfterBreak="0">
     <w:nsid w:val="75F22415"/>
     <w:multiLevelType w:val="hybridMultilevel"/>
     <w:tmpl w:val="DB2EF382"/>
@@ -10226,7 +10241,7 @@
       </w:pPr>
     </w:lvl>
   </w:abstractNum>
-  <w:abstractNum w:abstractNumId="41">
+  <w:abstractNum w:abstractNumId="41" w15:restartNumberingAfterBreak="0">
     <w:nsid w:val="766D73FB"/>
     <w:multiLevelType w:val="hybridMultilevel"/>
     <w:tmpl w:val="646AC9A6"/>
@@ -10315,7 +10330,7 @@
       </w:pPr>
     </w:lvl>
   </w:abstractNum>
-  <w:abstractNum w:abstractNumId="42">
+  <w:abstractNum w:abstractNumId="42" w15:restartNumberingAfterBreak="0">
     <w:nsid w:val="771A7929"/>
     <w:multiLevelType w:val="hybridMultilevel"/>
     <w:tmpl w:val="B5EA489E"/>
@@ -10428,7 +10443,7 @@
       </w:rPr>
     </w:lvl>
   </w:abstractNum>
-  <w:abstractNum w:abstractNumId="43">
+  <w:abstractNum w:abstractNumId="43" w15:restartNumberingAfterBreak="0">
     <w:nsid w:val="7A0155B4"/>
     <w:multiLevelType w:val="hybridMultilevel"/>
     <w:tmpl w:val="581A57DA"/>
@@ -10707,7 +10722,7 @@
 </file>
 
 <file path=word/styles.xml><?xml version="1.0" encoding="utf-8"?>
-<w:styles xmlns:r="http://schemas.openxmlformats.org/officeDocument/2006/relationships" xmlns:w="http://schemas.openxmlformats.org/wordprocessingml/2006/main">
+<w:styles xmlns:mc="http://schemas.openxmlformats.org/markup-compatibility/2006" xmlns:r="http://schemas.openxmlformats.org/officeDocument/2006/relationships" xmlns:w="http://schemas.openxmlformats.org/wordprocessingml/2006/main" xmlns:w14="http://schemas.microsoft.com/office/word/2010/wordml" xmlns:w15="http://schemas.microsoft.com/office/word/2012/wordml" xmlns:w16cex="http://schemas.microsoft.com/office/word/2018/wordml/cex" xmlns:w16cid="http://schemas.microsoft.com/office/word/2016/wordml/cid" xmlns:w16="http://schemas.microsoft.com/office/word/2018/wordml" xmlns:w16sdtdh="http://schemas.microsoft.com/office/word/2020/wordml/sdtdatahash" xmlns:w16se="http://schemas.microsoft.com/office/word/2015/wordml/symex" mc:Ignorable="w14 w15 w16se w16cid w16 w16cex w16sdtdh">
   <w:docDefaults>
     <w:rPrDefault>
       <w:rPr>
@@ -10723,146 +10738,385 @@
       </w:pPr>
     </w:pPrDefault>
   </w:docDefaults>
-  <w:latentStyles w:defLockedState="0" w:defUIPriority="99" w:defSemiHidden="1" w:defUnhideWhenUsed="1" w:defQFormat="0" w:count="267">
-    <w:lsdException w:name="Normal" w:semiHidden="0" w:uiPriority="0" w:unhideWhenUsed="0" w:qFormat="1"/>
-    <w:lsdException w:name="heading 1" w:semiHidden="0" w:uiPriority="9" w:unhideWhenUsed="0" w:qFormat="1"/>
-    <w:lsdException w:name="heading 2" w:uiPriority="9" w:qFormat="1"/>
-    <w:lsdException w:name="heading 3" w:uiPriority="9" w:qFormat="1"/>
-    <w:lsdException w:name="heading 4" w:uiPriority="9" w:qFormat="1"/>
-    <w:lsdException w:name="heading 5" w:uiPriority="9" w:qFormat="1"/>
-    <w:lsdException w:name="heading 6" w:uiPriority="9" w:qFormat="1"/>
-    <w:lsdException w:name="heading 7" w:uiPriority="9" w:qFormat="1"/>
-    <w:lsdException w:name="heading 8" w:uiPriority="9" w:qFormat="1"/>
-    <w:lsdException w:name="heading 9" w:uiPriority="9" w:qFormat="1"/>
-    <w:lsdException w:name="toc 1" w:uiPriority="39"/>
-    <w:lsdException w:name="toc 2" w:uiPriority="39"/>
-    <w:lsdException w:name="toc 3" w:uiPriority="39"/>
-    <w:lsdException w:name="toc 4" w:uiPriority="39"/>
-    <w:lsdException w:name="toc 5" w:uiPriority="39"/>
-    <w:lsdException w:name="toc 6" w:uiPriority="39"/>
-    <w:lsdException w:name="toc 7" w:uiPriority="39"/>
-    <w:lsdException w:name="toc 8" w:uiPriority="39"/>
-    <w:lsdException w:name="toc 9" w:uiPriority="39"/>
-    <w:lsdException w:name="caption" w:uiPriority="35" w:qFormat="1"/>
-    <w:lsdException w:name="Title" w:semiHidden="0" w:uiPriority="10" w:unhideWhenUsed="0"/>
-    <w:lsdException w:name="Default Paragraph Font" w:uiPriority="1"/>
-    <w:lsdException w:name="Subtitle" w:semiHidden="0" w:uiPriority="11" w:unhideWhenUsed="0"/>
-    <w:lsdException w:name="Strong" w:semiHidden="0" w:uiPriority="22" w:unhideWhenUsed="0" w:qFormat="1"/>
-    <w:lsdException w:name="Emphasis" w:semiHidden="0" w:uiPriority="20" w:unhideWhenUsed="0"/>
-    <w:lsdException w:name="Table Grid" w:semiHidden="0" w:uiPriority="59" w:unhideWhenUsed="0"/>
-    <w:lsdException w:name="Placeholder Text" w:unhideWhenUsed="0"/>
-    <w:lsdException w:name="No Spacing" w:semiHidden="0" w:uiPriority="1" w:unhideWhenUsed="0"/>
-    <w:lsdException w:name="Light Shading" w:semiHidden="0" w:uiPriority="60" w:unhideWhenUsed="0"/>
-    <w:lsdException w:name="Light List" w:semiHidden="0" w:uiPriority="61" w:unhideWhenUsed="0"/>
-    <w:lsdException w:name="Light Grid" w:semiHidden="0" w:uiPriority="62" w:unhideWhenUsed="0"/>
-    <w:lsdException w:name="Medium Shading 1" w:semiHidden="0" w:uiPriority="63" w:unhideWhenUsed="0"/>
-    <w:lsdException w:name="Medium Shading 2" w:semiHidden="0" w:uiPriority="64" w:unhideWhenUsed="0"/>
-    <w:lsdException w:name="Medium List 1" w:semiHidden="0" w:uiPriority="65" w:unhideWhenUsed="0"/>
-    <w:lsdException w:name="Medium List 2" w:semiHidden="0" w:uiPriority="66" w:unhideWhenUsed="0"/>
-    <w:lsdException w:name="Medium Grid 1" w:semiHidden="0" w:uiPriority="67" w:unhideWhenUsed="0"/>
-    <w:lsdException w:name="Medium Grid 2" w:semiHidden="0" w:uiPriority="68" w:unhideWhenUsed="0"/>
-    <w:lsdException w:name="Medium Grid 3" w:semiHidden="0" w:uiPriority="69" w:unhideWhenUsed="0"/>
-    <w:lsdException w:name="Dark List" w:semiHidden="0" w:uiPriority="70" w:unhideWhenUsed="0"/>
-    <w:lsdException w:name="Colorful Shading" w:semiHidden="0" w:uiPriority="71" w:unhideWhenUsed="0"/>
-    <w:lsdException w:name="Colorful List" w:semiHidden="0" w:uiPriority="72" w:unhideWhenUsed="0"/>
-    <w:lsdException w:name="Colorful Grid" w:semiHidden="0" w:uiPriority="73" w:unhideWhenUsed="0"/>
-    <w:lsdException w:name="Light Shading Accent 1" w:semiHidden="0" w:uiPriority="60" w:unhideWhenUsed="0"/>
-    <w:lsdException w:name="Light List Accent 1" w:semiHidden="0" w:uiPriority="61" w:unhideWhenUsed="0"/>
-    <w:lsdException w:name="Light Grid Accent 1" w:semiHidden="0" w:uiPriority="62" w:unhideWhenUsed="0"/>
-    <w:lsdException w:name="Medium Shading 1 Accent 1" w:semiHidden="0" w:uiPriority="63" w:unhideWhenUsed="0"/>
-    <w:lsdException w:name="Medium Shading 2 Accent 1" w:semiHidden="0" w:uiPriority="64" w:unhideWhenUsed="0"/>
-    <w:lsdException w:name="Medium List 1 Accent 1" w:semiHidden="0" w:uiPriority="65" w:unhideWhenUsed="0"/>
-    <w:lsdException w:name="Revision" w:unhideWhenUsed="0"/>
-    <w:lsdException w:name="List Paragraph" w:semiHidden="0" w:uiPriority="34" w:unhideWhenUsed="0" w:qFormat="1"/>
-    <w:lsdException w:name="Quote" w:semiHidden="0" w:uiPriority="29" w:unhideWhenUsed="0"/>
-    <w:lsdException w:name="Intense Quote" w:semiHidden="0" w:uiPriority="30" w:unhideWhenUsed="0"/>
-    <w:lsdException w:name="Medium List 2 Accent 1" w:semiHidden="0" w:uiPriority="66" w:unhideWhenUsed="0"/>
-    <w:lsdException w:name="Medium Grid 1 Accent 1" w:semiHidden="0" w:uiPriority="67" w:unhideWhenUsed="0"/>
-    <w:lsdException w:name="Medium Grid 2 Accent 1" w:semiHidden="0" w:uiPriority="68" w:unhideWhenUsed="0"/>
-    <w:lsdException w:name="Medium Grid 3 Accent 1" w:semiHidden="0" w:uiPriority="69" w:unhideWhenUsed="0"/>
-    <w:lsdException w:name="Dark List Accent 1" w:semiHidden="0" w:uiPriority="70" w:unhideWhenUsed="0"/>
-    <w:lsdException w:name="Colorful Shading Accent 1" w:semiHidden="0" w:uiPriority="71" w:unhideWhenUsed="0"/>
-    <w:lsdException w:name="Colorful List Accent 1" w:semiHidden="0" w:uiPriority="72" w:unhideWhenUsed="0"/>
-    <w:lsdException w:name="Colorful Grid Accent 1" w:semiHidden="0" w:uiPriority="73" w:unhideWhenUsed="0"/>
-    <w:lsdException w:name="Light Shading Accent 2" w:semiHidden="0" w:uiPriority="60" w:unhideWhenUsed="0"/>
-    <w:lsdException w:name="Light List Accent 2" w:semiHidden="0" w:uiPriority="61" w:unhideWhenUsed="0"/>
-    <w:lsdException w:name="Light Grid Accent 2" w:semiHidden="0" w:uiPriority="62" w:unhideWhenUsed="0"/>
-    <w:lsdException w:name="Medium Shading 1 Accent 2" w:semiHidden="0" w:uiPriority="63" w:unhideWhenUsed="0"/>
-    <w:lsdException w:name="Medium Shading 2 Accent 2" w:semiHidden="0" w:uiPriority="64" w:unhideWhenUsed="0"/>
-    <w:lsdException w:name="Medium List 1 Accent 2" w:semiHidden="0" w:uiPriority="65" w:unhideWhenUsed="0"/>
-    <w:lsdException w:name="Medium List 2 Accent 2" w:semiHidden="0" w:uiPriority="66" w:unhideWhenUsed="0"/>
-    <w:lsdException w:name="Medium Grid 1 Accent 2" w:semiHidden="0" w:uiPriority="67" w:unhideWhenUsed="0"/>
-    <w:lsdException w:name="Medium Grid 2 Accent 2" w:semiHidden="0" w:uiPriority="68" w:unhideWhenUsed="0"/>
-    <w:lsdException w:name="Medium Grid 3 Accent 2" w:semiHidden="0" w:uiPriority="69" w:unhideWhenUsed="0"/>
-    <w:lsdException w:name="Dark List Accent 2" w:semiHidden="0" w:uiPriority="70" w:unhideWhenUsed="0"/>
-    <w:lsdException w:name="Colorful Shading Accent 2" w:semiHidden="0" w:uiPriority="71" w:unhideWhenUsed="0"/>
-    <w:lsdException w:name="Colorful List Accent 2" w:semiHidden="0" w:uiPriority="72" w:unhideWhenUsed="0"/>
-    <w:lsdException w:name="Colorful Grid Accent 2" w:semiHidden="0" w:uiPriority="73" w:unhideWhenUsed="0"/>
-    <w:lsdException w:name="Light Shading Accent 3" w:semiHidden="0" w:uiPriority="60" w:unhideWhenUsed="0"/>
-    <w:lsdException w:name="Light List Accent 3" w:semiHidden="0" w:uiPriority="61" w:unhideWhenUsed="0"/>
-    <w:lsdException w:name="Light Grid Accent 3" w:semiHidden="0" w:uiPriority="62" w:unhideWhenUsed="0"/>
-    <w:lsdException w:name="Medium Shading 1 Accent 3" w:semiHidden="0" w:uiPriority="63" w:unhideWhenUsed="0"/>
-    <w:lsdException w:name="Medium Shading 2 Accent 3" w:semiHidden="0" w:uiPriority="64" w:unhideWhenUsed="0"/>
-    <w:lsdException w:name="Medium List 1 Accent 3" w:semiHidden="0" w:uiPriority="65" w:unhideWhenUsed="0"/>
-    <w:lsdException w:name="Medium List 2 Accent 3" w:semiHidden="0" w:uiPriority="66" w:unhideWhenUsed="0"/>
-    <w:lsdException w:name="Medium Grid 1 Accent 3" w:semiHidden="0" w:uiPriority="67" w:unhideWhenUsed="0"/>
-    <w:lsdException w:name="Medium Grid 2 Accent 3" w:semiHidden="0" w:uiPriority="68" w:unhideWhenUsed="0"/>
-    <w:lsdException w:name="Medium Grid 3 Accent 3" w:semiHidden="0" w:uiPriority="69" w:unhideWhenUsed="0"/>
-    <w:lsdException w:name="Dark List Accent 3" w:semiHidden="0" w:uiPriority="70" w:unhideWhenUsed="0"/>
-    <w:lsdException w:name="Colorful Shading Accent 3" w:semiHidden="0" w:uiPriority="71" w:unhideWhenUsed="0"/>
-    <w:lsdException w:name="Colorful List Accent 3" w:semiHidden="0" w:uiPriority="72" w:unhideWhenUsed="0"/>
-    <w:lsdException w:name="Colorful Grid Accent 3" w:semiHidden="0" w:uiPriority="73" w:unhideWhenUsed="0"/>
-    <w:lsdException w:name="Light Shading Accent 4" w:semiHidden="0" w:uiPriority="60" w:unhideWhenUsed="0"/>
-    <w:lsdException w:name="Light List Accent 4" w:semiHidden="0" w:uiPriority="61" w:unhideWhenUsed="0"/>
-    <w:lsdException w:name="Light Grid Accent 4" w:semiHidden="0" w:uiPriority="62" w:unhideWhenUsed="0"/>
-    <w:lsdException w:name="Medium Shading 1 Accent 4" w:semiHidden="0" w:uiPriority="63" w:unhideWhenUsed="0"/>
-    <w:lsdException w:name="Medium Shading 2 Accent 4" w:semiHidden="0" w:uiPriority="64" w:unhideWhenUsed="0"/>
-    <w:lsdException w:name="Medium List 1 Accent 4" w:semiHidden="0" w:uiPriority="65" w:unhideWhenUsed="0"/>
-    <w:lsdException w:name="Medium List 2 Accent 4" w:semiHidden="0" w:uiPriority="66" w:unhideWhenUsed="0"/>
-    <w:lsdException w:name="Medium Grid 1 Accent 4" w:semiHidden="0" w:uiPriority="67" w:unhideWhenUsed="0"/>
-    <w:lsdException w:name="Medium Grid 2 Accent 4" w:semiHidden="0" w:uiPriority="68" w:unhideWhenUsed="0"/>
-    <w:lsdException w:name="Medium Grid 3 Accent 4" w:semiHidden="0" w:uiPriority="69" w:unhideWhenUsed="0"/>
-    <w:lsdException w:name="Dark List Accent 4" w:semiHidden="0" w:uiPriority="70" w:unhideWhenUsed="0"/>
-    <w:lsdException w:name="Colorful Shading Accent 4" w:semiHidden="0" w:uiPriority="71" w:unhideWhenUsed="0"/>
-    <w:lsdException w:name="Colorful List Accent 4" w:semiHidden="0" w:uiPriority="72" w:unhideWhenUsed="0"/>
-    <w:lsdException w:name="Colorful Grid Accent 4" w:semiHidden="0" w:uiPriority="73" w:unhideWhenUsed="0"/>
-    <w:lsdException w:name="Light Shading Accent 5" w:semiHidden="0" w:uiPriority="60" w:unhideWhenUsed="0"/>
-    <w:lsdException w:name="Light List Accent 5" w:semiHidden="0" w:uiPriority="61" w:unhideWhenUsed="0"/>
-    <w:lsdException w:name="Light Grid Accent 5" w:semiHidden="0" w:uiPriority="62" w:unhideWhenUsed="0"/>
-    <w:lsdException w:name="Medium Shading 1 Accent 5" w:semiHidden="0" w:uiPriority="63" w:unhideWhenUsed="0"/>
-    <w:lsdException w:name="Medium Shading 2 Accent 5" w:semiHidden="0" w:uiPriority="64" w:unhideWhenUsed="0"/>
-    <w:lsdException w:name="Medium List 1 Accent 5" w:semiHidden="0" w:uiPriority="65" w:unhideWhenUsed="0"/>
-    <w:lsdException w:name="Medium List 2 Accent 5" w:semiHidden="0" w:uiPriority="66" w:unhideWhenUsed="0"/>
-    <w:lsdException w:name="Medium Grid 1 Accent 5" w:semiHidden="0" w:uiPriority="67" w:unhideWhenUsed="0"/>
-    <w:lsdException w:name="Medium Grid 2 Accent 5" w:semiHidden="0" w:uiPriority="68" w:unhideWhenUsed="0"/>
-    <w:lsdException w:name="Medium Grid 3 Accent 5" w:semiHidden="0" w:uiPriority="69" w:unhideWhenUsed="0"/>
-    <w:lsdException w:name="Dark List Accent 5" w:semiHidden="0" w:uiPriority="70" w:unhideWhenUsed="0"/>
-    <w:lsdException w:name="Colorful Shading Accent 5" w:semiHidden="0" w:uiPriority="71" w:unhideWhenUsed="0"/>
-    <w:lsdException w:name="Colorful List Accent 5" w:semiHidden="0" w:uiPriority="72" w:unhideWhenUsed="0"/>
-    <w:lsdException w:name="Colorful Grid Accent 5" w:semiHidden="0" w:uiPriority="73" w:unhideWhenUsed="0"/>
-    <w:lsdException w:name="Light Shading Accent 6" w:semiHidden="0" w:uiPriority="60" w:unhideWhenUsed="0"/>
-    <w:lsdException w:name="Light List Accent 6" w:semiHidden="0" w:uiPriority="61" w:unhideWhenUsed="0"/>
-    <w:lsdException w:name="Light Grid Accent 6" w:semiHidden="0" w:uiPriority="62" w:unhideWhenUsed="0"/>
-    <w:lsdException w:name="Medium Shading 1 Accent 6" w:semiHidden="0" w:uiPriority="63" w:unhideWhenUsed="0"/>
-    <w:lsdException w:name="Medium Shading 2 Accent 6" w:semiHidden="0" w:uiPriority="64" w:unhideWhenUsed="0"/>
-    <w:lsdException w:name="Medium List 1 Accent 6" w:semiHidden="0" w:uiPriority="65" w:unhideWhenUsed="0"/>
-    <w:lsdException w:name="Medium List 2 Accent 6" w:semiHidden="0" w:uiPriority="66" w:unhideWhenUsed="0"/>
-    <w:lsdException w:name="Medium Grid 1 Accent 6" w:semiHidden="0" w:uiPriority="67" w:unhideWhenUsed="0"/>
-    <w:lsdException w:name="Medium Grid 2 Accent 6" w:semiHidden="0" w:uiPriority="68" w:unhideWhenUsed="0"/>
-    <w:lsdException w:name="Medium Grid 3 Accent 6" w:semiHidden="0" w:uiPriority="69" w:unhideWhenUsed="0"/>
-    <w:lsdException w:name="Dark List Accent 6" w:semiHidden="0" w:uiPriority="70" w:unhideWhenUsed="0"/>
-    <w:lsdException w:name="Colorful Shading Accent 6" w:semiHidden="0" w:uiPriority="71" w:unhideWhenUsed="0"/>
-    <w:lsdException w:name="Colorful List Accent 6" w:semiHidden="0" w:uiPriority="72" w:unhideWhenUsed="0"/>
-    <w:lsdException w:name="Colorful Grid Accent 6" w:semiHidden="0" w:uiPriority="73" w:unhideWhenUsed="0"/>
-    <w:lsdException w:name="Subtle Emphasis" w:semiHidden="0" w:uiPriority="19" w:unhideWhenUsed="0"/>
-    <w:lsdException w:name="Intense Emphasis" w:semiHidden="0" w:uiPriority="21" w:unhideWhenUsed="0"/>
-    <w:lsdException w:name="Subtle Reference" w:semiHidden="0" w:uiPriority="31" w:unhideWhenUsed="0"/>
-    <w:lsdException w:name="Intense Reference" w:semiHidden="0" w:uiPriority="32" w:unhideWhenUsed="0"/>
-    <w:lsdException w:name="Book Title" w:semiHidden="0" w:uiPriority="33" w:unhideWhenUsed="0"/>
-    <w:lsdException w:name="Bibliography" w:uiPriority="37"/>
-    <w:lsdException w:name="TOC Heading" w:uiPriority="39" w:qFormat="1"/>
+  <w:latentStyles w:defLockedState="0" w:defUIPriority="99" w:defSemiHidden="0" w:defUnhideWhenUsed="0" w:defQFormat="0" w:count="376">
+    <w:lsdException w:name="Normal" w:uiPriority="0" w:qFormat="1"/>
+    <w:lsdException w:name="heading 1" w:uiPriority="9" w:qFormat="1"/>
+    <w:lsdException w:name="heading 2" w:semiHidden="1" w:uiPriority="9" w:unhideWhenUsed="1" w:qFormat="1"/>
+    <w:lsdException w:name="heading 3" w:semiHidden="1" w:uiPriority="9" w:unhideWhenUsed="1" w:qFormat="1"/>
+    <w:lsdException w:name="heading 4" w:semiHidden="1" w:uiPriority="9" w:unhideWhenUsed="1" w:qFormat="1"/>
+    <w:lsdException w:name="heading 5" w:semiHidden="1" w:uiPriority="9" w:unhideWhenUsed="1" w:qFormat="1"/>
+    <w:lsdException w:name="heading 6" w:semiHidden="1" w:uiPriority="9" w:unhideWhenUsed="1" w:qFormat="1"/>
+    <w:lsdException w:name="heading 7" w:semiHidden="1" w:uiPriority="9" w:unhideWhenUsed="1" w:qFormat="1"/>
+    <w:lsdException w:name="heading 8" w:semiHidden="1" w:uiPriority="9" w:unhideWhenUsed="1" w:qFormat="1"/>
+    <w:lsdException w:name="heading 9" w:semiHidden="1" w:uiPriority="9" w:unhideWhenUsed="1" w:qFormat="1"/>
+    <w:lsdException w:name="index 1" w:semiHidden="1" w:unhideWhenUsed="1"/>
+    <w:lsdException w:name="index 2" w:semiHidden="1" w:unhideWhenUsed="1"/>
+    <w:lsdException w:name="index 3" w:semiHidden="1" w:unhideWhenUsed="1"/>
+    <w:lsdException w:name="index 4" w:semiHidden="1" w:unhideWhenUsed="1"/>
+    <w:lsdException w:name="index 5" w:semiHidden="1" w:unhideWhenUsed="1"/>
+    <w:lsdException w:name="index 6" w:semiHidden="1" w:unhideWhenUsed="1"/>
+    <w:lsdException w:name="index 7" w:semiHidden="1" w:unhideWhenUsed="1"/>
+    <w:lsdException w:name="index 8" w:semiHidden="1" w:unhideWhenUsed="1"/>
+    <w:lsdException w:name="index 9" w:semiHidden="1" w:unhideWhenUsed="1"/>
+    <w:lsdException w:name="toc 1" w:semiHidden="1" w:uiPriority="39" w:unhideWhenUsed="1"/>
+    <w:lsdException w:name="toc 2" w:semiHidden="1" w:uiPriority="39" w:unhideWhenUsed="1"/>
+    <w:lsdException w:name="toc 3" w:semiHidden="1" w:uiPriority="39" w:unhideWhenUsed="1"/>
+    <w:lsdException w:name="toc 4" w:semiHidden="1" w:uiPriority="39" w:unhideWhenUsed="1"/>
+    <w:lsdException w:name="toc 5" w:semiHidden="1" w:uiPriority="39" w:unhideWhenUsed="1"/>
+    <w:lsdException w:name="toc 6" w:semiHidden="1" w:uiPriority="39" w:unhideWhenUsed="1"/>
+    <w:lsdException w:name="toc 7" w:semiHidden="1" w:uiPriority="39" w:unhideWhenUsed="1"/>
+    <w:lsdException w:name="toc 8" w:semiHidden="1" w:uiPriority="39" w:unhideWhenUsed="1"/>
+    <w:lsdException w:name="toc 9" w:semiHidden="1" w:uiPriority="39" w:unhideWhenUsed="1"/>
+    <w:lsdException w:name="Normal Indent" w:semiHidden="1" w:unhideWhenUsed="1"/>
+    <w:lsdException w:name="footnote text" w:semiHidden="1" w:unhideWhenUsed="1"/>
+    <w:lsdException w:name="annotation text" w:semiHidden="1" w:unhideWhenUsed="1"/>
+    <w:lsdException w:name="header" w:semiHidden="1" w:unhideWhenUsed="1"/>
+    <w:lsdException w:name="footer" w:semiHidden="1" w:unhideWhenUsed="1"/>
+    <w:lsdException w:name="index heading" w:semiHidden="1" w:unhideWhenUsed="1"/>
+    <w:lsdException w:name="caption" w:semiHidden="1" w:uiPriority="35" w:unhideWhenUsed="1" w:qFormat="1"/>
+    <w:lsdException w:name="table of figures" w:semiHidden="1" w:unhideWhenUsed="1"/>
+    <w:lsdException w:name="envelope address" w:semiHidden="1" w:unhideWhenUsed="1"/>
+    <w:lsdException w:name="envelope return" w:semiHidden="1" w:unhideWhenUsed="1"/>
+    <w:lsdException w:name="footnote reference" w:semiHidden="1" w:unhideWhenUsed="1"/>
+    <w:lsdException w:name="annotation reference" w:semiHidden="1" w:unhideWhenUsed="1"/>
+    <w:lsdException w:name="line number" w:semiHidden="1" w:unhideWhenUsed="1"/>
+    <w:lsdException w:name="page number" w:semiHidden="1" w:unhideWhenUsed="1"/>
+    <w:lsdException w:name="endnote reference" w:semiHidden="1" w:unhideWhenUsed="1"/>
+    <w:lsdException w:name="endnote text" w:semiHidden="1" w:unhideWhenUsed="1"/>
+    <w:lsdException w:name="table of authorities" w:semiHidden="1" w:unhideWhenUsed="1"/>
+    <w:lsdException w:name="macro" w:semiHidden="1" w:unhideWhenUsed="1"/>
+    <w:lsdException w:name="toa heading" w:semiHidden="1" w:unhideWhenUsed="1"/>
+    <w:lsdException w:name="List" w:semiHidden="1" w:unhideWhenUsed="1"/>
+    <w:lsdException w:name="List Bullet" w:semiHidden="1" w:unhideWhenUsed="1"/>
+    <w:lsdException w:name="List Number" w:semiHidden="1" w:unhideWhenUsed="1"/>
+    <w:lsdException w:name="List 2" w:semiHidden="1" w:unhideWhenUsed="1"/>
+    <w:lsdException w:name="List 3" w:semiHidden="1" w:unhideWhenUsed="1"/>
+    <w:lsdException w:name="List 4" w:semiHidden="1" w:unhideWhenUsed="1"/>
+    <w:lsdException w:name="List 5" w:semiHidden="1" w:unhideWhenUsed="1"/>
+    <w:lsdException w:name="List Bullet 2" w:semiHidden="1" w:unhideWhenUsed="1"/>
+    <w:lsdException w:name="List Bullet 3" w:semiHidden="1" w:unhideWhenUsed="1"/>
+    <w:lsdException w:name="List Bullet 4" w:semiHidden="1" w:unhideWhenUsed="1"/>
+    <w:lsdException w:name="List Bullet 5" w:semiHidden="1" w:unhideWhenUsed="1"/>
+    <w:lsdException w:name="List Number 2" w:semiHidden="1" w:unhideWhenUsed="1"/>
+    <w:lsdException w:name="List Number 3" w:semiHidden="1" w:unhideWhenUsed="1"/>
+    <w:lsdException w:name="List Number 4" w:semiHidden="1" w:unhideWhenUsed="1"/>
+    <w:lsdException w:name="List Number 5" w:semiHidden="1" w:unhideWhenUsed="1"/>
+    <w:lsdException w:name="Title" w:uiPriority="10"/>
+    <w:lsdException w:name="Closing" w:semiHidden="1" w:unhideWhenUsed="1"/>
+    <w:lsdException w:name="Signature" w:semiHidden="1" w:unhideWhenUsed="1"/>
+    <w:lsdException w:name="Default Paragraph Font" w:semiHidden="1" w:uiPriority="1" w:unhideWhenUsed="1"/>
+    <w:lsdException w:name="Body Text" w:semiHidden="1" w:unhideWhenUsed="1"/>
+    <w:lsdException w:name="Body Text Indent" w:semiHidden="1" w:unhideWhenUsed="1"/>
+    <w:lsdException w:name="List Continue" w:semiHidden="1" w:unhideWhenUsed="1"/>
+    <w:lsdException w:name="List Continue 2" w:semiHidden="1" w:unhideWhenUsed="1"/>
+    <w:lsdException w:name="List Continue 3" w:semiHidden="1" w:unhideWhenUsed="1"/>
+    <w:lsdException w:name="List Continue 4" w:semiHidden="1" w:unhideWhenUsed="1"/>
+    <w:lsdException w:name="List Continue 5" w:semiHidden="1" w:unhideWhenUsed="1"/>
+    <w:lsdException w:name="Message Header" w:semiHidden="1" w:unhideWhenUsed="1"/>
+    <w:lsdException w:name="Subtitle" w:uiPriority="11"/>
+    <w:lsdException w:name="Salutation" w:semiHidden="1" w:unhideWhenUsed="1"/>
+    <w:lsdException w:name="Date" w:semiHidden="1" w:unhideWhenUsed="1"/>
+    <w:lsdException w:name="Body Text First Indent" w:semiHidden="1" w:unhideWhenUsed="1"/>
+    <w:lsdException w:name="Body Text First Indent 2" w:semiHidden="1" w:unhideWhenUsed="1"/>
+    <w:lsdException w:name="Note Heading" w:semiHidden="1" w:unhideWhenUsed="1"/>
+    <w:lsdException w:name="Body Text 2" w:semiHidden="1" w:unhideWhenUsed="1"/>
+    <w:lsdException w:name="Body Text 3" w:semiHidden="1" w:unhideWhenUsed="1"/>
+    <w:lsdException w:name="Body Text Indent 2" w:semiHidden="1" w:unhideWhenUsed="1"/>
+    <w:lsdException w:name="Body Text Indent 3" w:semiHidden="1" w:unhideWhenUsed="1"/>
+    <w:lsdException w:name="Block Text" w:semiHidden="1" w:unhideWhenUsed="1"/>
+    <w:lsdException w:name="Hyperlink" w:semiHidden="1" w:unhideWhenUsed="1"/>
+    <w:lsdException w:name="FollowedHyperlink" w:semiHidden="1" w:unhideWhenUsed="1"/>
+    <w:lsdException w:name="Strong" w:uiPriority="22" w:qFormat="1"/>
+    <w:lsdException w:name="Emphasis" w:uiPriority="20"/>
+    <w:lsdException w:name="Document Map" w:semiHidden="1" w:unhideWhenUsed="1"/>
+    <w:lsdException w:name="Plain Text" w:semiHidden="1" w:unhideWhenUsed="1"/>
+    <w:lsdException w:name="E-mail Signature" w:semiHidden="1" w:unhideWhenUsed="1"/>
+    <w:lsdException w:name="HTML Top of Form" w:semiHidden="1" w:unhideWhenUsed="1"/>
+    <w:lsdException w:name="HTML Bottom of Form" w:semiHidden="1" w:unhideWhenUsed="1"/>
+    <w:lsdException w:name="Normal (Web)" w:semiHidden="1" w:unhideWhenUsed="1"/>
+    <w:lsdException w:name="HTML Acronym" w:semiHidden="1" w:unhideWhenUsed="1"/>
+    <w:lsdException w:name="HTML Address" w:semiHidden="1" w:unhideWhenUsed="1"/>
+    <w:lsdException w:name="HTML Cite" w:semiHidden="1" w:unhideWhenUsed="1"/>
+    <w:lsdException w:name="HTML Code" w:semiHidden="1" w:unhideWhenUsed="1"/>
+    <w:lsdException w:name="HTML Definition" w:semiHidden="1" w:unhideWhenUsed="1"/>
+    <w:lsdException w:name="HTML Keyboard" w:semiHidden="1" w:unhideWhenUsed="1"/>
+    <w:lsdException w:name="HTML Preformatted" w:semiHidden="1" w:unhideWhenUsed="1"/>
+    <w:lsdException w:name="HTML Sample" w:semiHidden="1" w:unhideWhenUsed="1"/>
+    <w:lsdException w:name="HTML Typewriter" w:semiHidden="1" w:unhideWhenUsed="1"/>
+    <w:lsdException w:name="HTML Variable" w:semiHidden="1" w:unhideWhenUsed="1"/>
+    <w:lsdException w:name="Normal Table" w:semiHidden="1" w:unhideWhenUsed="1"/>
+    <w:lsdException w:name="annotation subject" w:semiHidden="1" w:unhideWhenUsed="1"/>
+    <w:lsdException w:name="No List" w:semiHidden="1" w:unhideWhenUsed="1"/>
+    <w:lsdException w:name="Outline List 1" w:semiHidden="1" w:unhideWhenUsed="1"/>
+    <w:lsdException w:name="Outline List 2" w:semiHidden="1" w:unhideWhenUsed="1"/>
+    <w:lsdException w:name="Outline List 3" w:semiHidden="1" w:unhideWhenUsed="1"/>
+    <w:lsdException w:name="Table Simple 1" w:semiHidden="1" w:unhideWhenUsed="1"/>
+    <w:lsdException w:name="Table Simple 2" w:semiHidden="1" w:unhideWhenUsed="1"/>
+    <w:lsdException w:name="Table Simple 3" w:semiHidden="1" w:unhideWhenUsed="1"/>
+    <w:lsdException w:name="Table Classic 1" w:semiHidden="1" w:unhideWhenUsed="1"/>
+    <w:lsdException w:name="Table Classic 2" w:semiHidden="1" w:unhideWhenUsed="1"/>
+    <w:lsdException w:name="Table Classic 3" w:semiHidden="1" w:unhideWhenUsed="1"/>
+    <w:lsdException w:name="Table Classic 4" w:semiHidden="1" w:unhideWhenUsed="1"/>
+    <w:lsdException w:name="Table Colorful 1" w:semiHidden="1" w:unhideWhenUsed="1"/>
+    <w:lsdException w:name="Table Colorful 2" w:semiHidden="1" w:unhideWhenUsed="1"/>
+    <w:lsdException w:name="Table Colorful 3" w:semiHidden="1" w:unhideWhenUsed="1"/>
+    <w:lsdException w:name="Table Columns 1" w:semiHidden="1" w:unhideWhenUsed="1"/>
+    <w:lsdException w:name="Table Columns 2" w:semiHidden="1" w:unhideWhenUsed="1"/>
+    <w:lsdException w:name="Table Columns 3" w:semiHidden="1" w:unhideWhenUsed="1"/>
+    <w:lsdException w:name="Table Columns 4" w:semiHidden="1" w:unhideWhenUsed="1"/>
+    <w:lsdException w:name="Table Columns 5" w:semiHidden="1" w:unhideWhenUsed="1"/>
+    <w:lsdException w:name="Table Grid 1" w:semiHidden="1" w:unhideWhenUsed="1"/>
+    <w:lsdException w:name="Table Grid 2" w:semiHidden="1" w:unhideWhenUsed="1"/>
+    <w:lsdException w:name="Table Grid 3" w:semiHidden="1" w:unhideWhenUsed="1"/>
+    <w:lsdException w:name="Table Grid 4" w:semiHidden="1" w:unhideWhenUsed="1"/>
+    <w:lsdException w:name="Table Grid 5" w:semiHidden="1" w:unhideWhenUsed="1"/>
+    <w:lsdException w:name="Table Grid 6" w:semiHidden="1" w:unhideWhenUsed="1"/>
+    <w:lsdException w:name="Table Grid 7" w:semiHidden="1" w:unhideWhenUsed="1"/>
+    <w:lsdException w:name="Table Grid 8" w:semiHidden="1" w:unhideWhenUsed="1"/>
+    <w:lsdException w:name="Table List 1" w:semiHidden="1" w:unhideWhenUsed="1"/>
+    <w:lsdException w:name="Table List 2" w:semiHidden="1" w:unhideWhenUsed="1"/>
+    <w:lsdException w:name="Table List 3" w:semiHidden="1" w:unhideWhenUsed="1"/>
+    <w:lsdException w:name="Table List 4" w:semiHidden="1" w:unhideWhenUsed="1"/>
+    <w:lsdException w:name="Table List 5" w:semiHidden="1" w:unhideWhenUsed="1"/>
+    <w:lsdException w:name="Table List 6" w:semiHidden="1" w:unhideWhenUsed="1"/>
+    <w:lsdException w:name="Table List 7" w:semiHidden="1" w:unhideWhenUsed="1"/>
+    <w:lsdException w:name="Table List 8" w:semiHidden="1" w:unhideWhenUsed="1"/>
+    <w:lsdException w:name="Table 3D effects 1" w:semiHidden="1" w:unhideWhenUsed="1"/>
+    <w:lsdException w:name="Table 3D effects 2" w:semiHidden="1" w:unhideWhenUsed="1"/>
+    <w:lsdException w:name="Table 3D effects 3" w:semiHidden="1" w:unhideWhenUsed="1"/>
+    <w:lsdException w:name="Table Contemporary" w:semiHidden="1" w:unhideWhenUsed="1"/>
+    <w:lsdException w:name="Table Elegant" w:semiHidden="1" w:unhideWhenUsed="1"/>
+    <w:lsdException w:name="Table Professional" w:semiHidden="1" w:unhideWhenUsed="1"/>
+    <w:lsdException w:name="Table Subtle 1" w:semiHidden="1" w:unhideWhenUsed="1"/>
+    <w:lsdException w:name="Table Subtle 2" w:semiHidden="1" w:unhideWhenUsed="1"/>
+    <w:lsdException w:name="Table Web 1" w:semiHidden="1" w:unhideWhenUsed="1"/>
+    <w:lsdException w:name="Table Web 2" w:semiHidden="1" w:unhideWhenUsed="1"/>
+    <w:lsdException w:name="Table Web 3" w:semiHidden="1" w:unhideWhenUsed="1"/>
+    <w:lsdException w:name="Balloon Text" w:semiHidden="1" w:unhideWhenUsed="1"/>
+    <w:lsdException w:name="Table Grid" w:semiHidden="1" w:uiPriority="59" w:unhideWhenUsed="1"/>
+    <w:lsdException w:name="Table Theme" w:semiHidden="1" w:unhideWhenUsed="1"/>
+    <w:lsdException w:name="Placeholder Text" w:semiHidden="1"/>
+    <w:lsdException w:name="No Spacing" w:uiPriority="1"/>
+    <w:lsdException w:name="Light Shading" w:uiPriority="60"/>
+    <w:lsdException w:name="Light List" w:uiPriority="61"/>
+    <w:lsdException w:name="Light Grid" w:uiPriority="62"/>
+    <w:lsdException w:name="Medium Shading 1" w:uiPriority="63"/>
+    <w:lsdException w:name="Medium Shading 2" w:uiPriority="64"/>
+    <w:lsdException w:name="Medium List 1" w:uiPriority="65"/>
+    <w:lsdException w:name="Medium List 2" w:uiPriority="66"/>
+    <w:lsdException w:name="Medium Grid 1" w:uiPriority="67"/>
+    <w:lsdException w:name="Medium Grid 2" w:uiPriority="68"/>
+    <w:lsdException w:name="Medium Grid 3" w:uiPriority="69"/>
+    <w:lsdException w:name="Dark List" w:uiPriority="70"/>
+    <w:lsdException w:name="Colorful Shading" w:uiPriority="71"/>
+    <w:lsdException w:name="Colorful List" w:uiPriority="72"/>
+    <w:lsdException w:name="Colorful Grid" w:uiPriority="73"/>
+    <w:lsdException w:name="Light Shading Accent 1" w:uiPriority="60"/>
+    <w:lsdException w:name="Light List Accent 1" w:uiPriority="61"/>
+    <w:lsdException w:name="Light Grid Accent 1" w:uiPriority="62"/>
+    <w:lsdException w:name="Medium Shading 1 Accent 1" w:uiPriority="63"/>
+    <w:lsdException w:name="Medium Shading 2 Accent 1" w:uiPriority="64"/>
+    <w:lsdException w:name="Medium List 1 Accent 1" w:uiPriority="65"/>
+    <w:lsdException w:name="Revision" w:semiHidden="1"/>
+    <w:lsdException w:name="List Paragraph" w:uiPriority="34" w:qFormat="1"/>
+    <w:lsdException w:name="Quote" w:uiPriority="29"/>
+    <w:lsdException w:name="Intense Quote" w:uiPriority="30"/>
+    <w:lsdException w:name="Medium List 2 Accent 1" w:uiPriority="66"/>
+    <w:lsdException w:name="Medium Grid 1 Accent 1" w:uiPriority="67"/>
+    <w:lsdException w:name="Medium Grid 2 Accent 1" w:uiPriority="68"/>
+    <w:lsdException w:name="Medium Grid 3 Accent 1" w:uiPriority="69"/>
+    <w:lsdException w:name="Dark List Accent 1" w:uiPriority="70"/>
+    <w:lsdException w:name="Colorful Shading Accent 1" w:uiPriority="71"/>
+    <w:lsdException w:name="Colorful List Accent 1" w:uiPriority="72"/>
+    <w:lsdException w:name="Colorful Grid Accent 1" w:uiPriority="73"/>
+    <w:lsdException w:name="Light Shading Accent 2" w:uiPriority="60"/>
+    <w:lsdException w:name="Light List Accent 2" w:uiPriority="61"/>
+    <w:lsdException w:name="Light Grid Accent 2" w:uiPriority="62"/>
+    <w:lsdException w:name="Medium Shading 1 Accent 2" w:uiPriority="63"/>
+    <w:lsdException w:name="Medium Shading 2 Accent 2" w:uiPriority="64"/>
+    <w:lsdException w:name="Medium List 1 Accent 2" w:uiPriority="65"/>
+    <w:lsdException w:name="Medium List 2 Accent 2" w:uiPriority="66"/>
+    <w:lsdException w:name="Medium Grid 1 Accent 2" w:uiPriority="67"/>
+    <w:lsdException w:name="Medium Grid 2 Accent 2" w:uiPriority="68"/>
+    <w:lsdException w:name="Medium Grid 3 Accent 2" w:uiPriority="69"/>
+    <w:lsdException w:name="Dark List Accent 2" w:uiPriority="70"/>
+    <w:lsdException w:name="Colorful Shading Accent 2" w:uiPriority="71"/>
+    <w:lsdException w:name="Colorful List Accent 2" w:uiPriority="72"/>
+    <w:lsdException w:name="Colorful Grid Accent 2" w:uiPriority="73"/>
+    <w:lsdException w:name="Light Shading Accent 3" w:uiPriority="60"/>
+    <w:lsdException w:name="Light List Accent 3" w:uiPriority="61"/>
+    <w:lsdException w:name="Light Grid Accent 3" w:uiPriority="62"/>
+    <w:lsdException w:name="Medium Shading 1 Accent 3" w:uiPriority="63"/>
+    <w:lsdException w:name="Medium Shading 2 Accent 3" w:uiPriority="64"/>
+    <w:lsdException w:name="Medium List 1 Accent 3" w:uiPriority="65"/>
+    <w:lsdException w:name="Medium List 2 Accent 3" w:uiPriority="66"/>
+    <w:lsdException w:name="Medium Grid 1 Accent 3" w:uiPriority="67"/>
+    <w:lsdException w:name="Medium Grid 2 Accent 3" w:uiPriority="68"/>
+    <w:lsdException w:name="Medium Grid 3 Accent 3" w:uiPriority="69"/>
+    <w:lsdException w:name="Dark List Accent 3" w:uiPriority="70"/>
+    <w:lsdException w:name="Colorful Shading Accent 3" w:uiPriority="71"/>
+    <w:lsdException w:name="Colorful List Accent 3" w:uiPriority="72"/>
+    <w:lsdException w:name="Colorful Grid Accent 3" w:uiPriority="73"/>
+    <w:lsdException w:name="Light Shading Accent 4" w:uiPriority="60"/>
+    <w:lsdException w:name="Light List Accent 4" w:uiPriority="61"/>
+    <w:lsdException w:name="Light Grid Accent 4" w:uiPriority="62"/>
+    <w:lsdException w:name="Medium Shading 1 Accent 4" w:uiPriority="63"/>
+    <w:lsdException w:name="Medium Shading 2 Accent 4" w:uiPriority="64"/>
+    <w:lsdException w:name="Medium List 1 Accent 4" w:uiPriority="65"/>
+    <w:lsdException w:name="Medium List 2 Accent 4" w:uiPriority="66"/>
+    <w:lsdException w:name="Medium Grid 1 Accent 4" w:uiPriority="67"/>
+    <w:lsdException w:name="Medium Grid 2 Accent 4" w:uiPriority="68"/>
+    <w:lsdException w:name="Medium Grid 3 Accent 4" w:uiPriority="69"/>
+    <w:lsdException w:name="Dark List Accent 4" w:uiPriority="70"/>
+    <w:lsdException w:name="Colorful Shading Accent 4" w:uiPriority="71"/>
+    <w:lsdException w:name="Colorful List Accent 4" w:uiPriority="72"/>
+    <w:lsdException w:name="Colorful Grid Accent 4" w:uiPriority="73"/>
+    <w:lsdException w:name="Light Shading Accent 5" w:uiPriority="60"/>
+    <w:lsdException w:name="Light List Accent 5" w:uiPriority="61"/>
+    <w:lsdException w:name="Light Grid Accent 5" w:uiPriority="62"/>
+    <w:lsdException w:name="Medium Shading 1 Accent 5" w:uiPriority="63"/>
+    <w:lsdException w:name="Medium Shading 2 Accent 5" w:uiPriority="64"/>
+    <w:lsdException w:name="Medium List 1 Accent 5" w:uiPriority="65"/>
+    <w:lsdException w:name="Medium List 2 Accent 5" w:uiPriority="66"/>
+    <w:lsdException w:name="Medium Grid 1 Accent 5" w:uiPriority="67"/>
+    <w:lsdException w:name="Medium Grid 2 Accent 5" w:uiPriority="68"/>
+    <w:lsdException w:name="Medium Grid 3 Accent 5" w:uiPriority="69"/>
+    <w:lsdException w:name="Dark List Accent 5" w:uiPriority="70"/>
+    <w:lsdException w:name="Colorful Shading Accent 5" w:uiPriority="71"/>
+    <w:lsdException w:name="Colorful List Accent 5" w:uiPriority="72"/>
+    <w:lsdException w:name="Colorful Grid Accent 5" w:uiPriority="73"/>
+    <w:lsdException w:name="Light Shading Accent 6" w:uiPriority="60"/>
+    <w:lsdException w:name="Light List Accent 6" w:uiPriority="61"/>
+    <w:lsdException w:name="Light Grid Accent 6" w:uiPriority="62"/>
+    <w:lsdException w:name="Medium Shading 1 Accent 6" w:uiPriority="63"/>
+    <w:lsdException w:name="Medium Shading 2 Accent 6" w:uiPriority="64"/>
+    <w:lsdException w:name="Medium List 1 Accent 6" w:uiPriority="65"/>
+    <w:lsdException w:name="Medium List 2 Accent 6" w:uiPriority="66"/>
+    <w:lsdException w:name="Medium Grid 1 Accent 6" w:uiPriority="67"/>
+    <w:lsdException w:name="Medium Grid 2 Accent 6" w:uiPriority="68"/>
+    <w:lsdException w:name="Medium Grid 3 Accent 6" w:uiPriority="69"/>
+    <w:lsdException w:name="Dark List Accent 6" w:uiPriority="70"/>
+    <w:lsdException w:name="Colorful Shading Accent 6" w:uiPriority="71"/>
+    <w:lsdException w:name="Colorful List Accent 6" w:uiPriority="72"/>
+    <w:lsdException w:name="Colorful Grid Accent 6" w:uiPriority="73"/>
+    <w:lsdException w:name="Subtle Emphasis" w:uiPriority="19"/>
+    <w:lsdException w:name="Intense Emphasis" w:uiPriority="21"/>
+    <w:lsdException w:name="Subtle Reference" w:uiPriority="31"/>
+    <w:lsdException w:name="Intense Reference" w:uiPriority="32"/>
+    <w:lsdException w:name="Book Title" w:uiPriority="33"/>
+    <w:lsdException w:name="Bibliography" w:semiHidden="1" w:uiPriority="37" w:unhideWhenUsed="1"/>
+    <w:lsdException w:name="TOC Heading" w:semiHidden="1" w:uiPriority="39" w:unhideWhenUsed="1" w:qFormat="1"/>
+    <w:lsdException w:name="Plain Table 1" w:uiPriority="41"/>
+    <w:lsdException w:name="Plain Table 2" w:uiPriority="42"/>
+    <w:lsdException w:name="Plain Table 3" w:uiPriority="43"/>
+    <w:lsdException w:name="Plain Table 4" w:uiPriority="44"/>
+    <w:lsdException w:name="Plain Table 5" w:uiPriority="45"/>
+    <w:lsdException w:name="Grid Table Light" w:uiPriority="40"/>
+    <w:lsdException w:name="Grid Table 1 Light" w:uiPriority="46"/>
+    <w:lsdException w:name="Grid Table 2" w:uiPriority="47"/>
+    <w:lsdException w:name="Grid Table 3" w:uiPriority="48"/>
+    <w:lsdException w:name="Grid Table 4" w:uiPriority="49"/>
+    <w:lsdException w:name="Grid Table 5 Dark" w:uiPriority="50"/>
+    <w:lsdException w:name="Grid Table 6 Colorful" w:uiPriority="51"/>
+    <w:lsdException w:name="Grid Table 7 Colorful" w:uiPriority="52"/>
+    <w:lsdException w:name="Grid Table 1 Light Accent 1" w:uiPriority="46"/>
+    <w:lsdException w:name="Grid Table 2 Accent 1" w:uiPriority="47"/>
+    <w:lsdException w:name="Grid Table 3 Accent 1" w:uiPriority="48"/>
+    <w:lsdException w:name="Grid Table 4 Accent 1" w:uiPriority="49"/>
+    <w:lsdException w:name="Grid Table 5 Dark Accent 1" w:uiPriority="50"/>
+    <w:lsdException w:name="Grid Table 6 Colorful Accent 1" w:uiPriority="51"/>
+    <w:lsdException w:name="Grid Table 7 Colorful Accent 1" w:uiPriority="52"/>
+    <w:lsdException w:name="Grid Table 1 Light Accent 2" w:uiPriority="46"/>
+    <w:lsdException w:name="Grid Table 2 Accent 2" w:uiPriority="47"/>
+    <w:lsdException w:name="Grid Table 3 Accent 2" w:uiPriority="48"/>
+    <w:lsdException w:name="Grid Table 4 Accent 2" w:uiPriority="49"/>
+    <w:lsdException w:name="Grid Table 5 Dark Accent 2" w:uiPriority="50"/>
+    <w:lsdException w:name="Grid Table 6 Colorful Accent 2" w:uiPriority="51"/>
+    <w:lsdException w:name="Grid Table 7 Colorful Accent 2" w:uiPriority="52"/>
+    <w:lsdException w:name="Grid Table 1 Light Accent 3" w:uiPriority="46"/>
+    <w:lsdException w:name="Grid Table 2 Accent 3" w:uiPriority="47"/>
+    <w:lsdException w:name="Grid Table 3 Accent 3" w:uiPriority="48"/>
+    <w:lsdException w:name="Grid Table 4 Accent 3" w:uiPriority="49"/>
+    <w:lsdException w:name="Grid Table 5 Dark Accent 3" w:uiPriority="50"/>
+    <w:lsdException w:name="Grid Table 6 Colorful Accent 3" w:uiPriority="51"/>
+    <w:lsdException w:name="Grid Table 7 Colorful Accent 3" w:uiPriority="52"/>
+    <w:lsdException w:name="Grid Table 1 Light Accent 4" w:uiPriority="46"/>
+    <w:lsdException w:name="Grid Table 2 Accent 4" w:uiPriority="47"/>
+    <w:lsdException w:name="Grid Table 3 Accent 4" w:uiPriority="48"/>
+    <w:lsdException w:name="Grid Table 4 Accent 4" w:uiPriority="49"/>
+    <w:lsdException w:name="Grid Table 5 Dark Accent 4" w:uiPriority="50"/>
+    <w:lsdException w:name="Grid Table 6 Colorful Accent 4" w:uiPriority="51"/>
+    <w:lsdException w:name="Grid Table 7 Colorful Accent 4" w:uiPriority="52"/>
+    <w:lsdException w:name="Grid Table 1 Light Accent 5" w:uiPriority="46"/>
+    <w:lsdException w:name="Grid Table 2 Accent 5" w:uiPriority="47"/>
+    <w:lsdException w:name="Grid Table 3 Accent 5" w:uiPriority="48"/>
+    <w:lsdException w:name="Grid Table 4 Accent 5" w:uiPriority="49"/>
+    <w:lsdException w:name="Grid Table 5 Dark Accent 5" w:uiPriority="50"/>
+    <w:lsdException w:name="Grid Table 6 Colorful Accent 5" w:uiPriority="51"/>
+    <w:lsdException w:name="Grid Table 7 Colorful Accent 5" w:uiPriority="52"/>
+    <w:lsdException w:name="Grid Table 1 Light Accent 6" w:uiPriority="46"/>
+    <w:lsdException w:name="Grid Table 2 Accent 6" w:uiPriority="47"/>
+    <w:lsdException w:name="Grid Table 3 Accent 6" w:uiPriority="48"/>
+    <w:lsdException w:name="Grid Table 4 Accent 6" w:uiPriority="49"/>
+    <w:lsdException w:name="Grid Table 5 Dark Accent 6" w:uiPriority="50"/>
+    <w:lsdException w:name="Grid Table 6 Colorful Accent 6" w:uiPriority="51"/>
+    <w:lsdException w:name="Grid Table 7 Colorful Accent 6" w:uiPriority="52"/>
+    <w:lsdException w:name="List Table 1 Light" w:uiPriority="46"/>
+    <w:lsdException w:name="List Table 2" w:uiPriority="47"/>
+    <w:lsdException w:name="List Table 3" w:uiPriority="48"/>
+    <w:lsdException w:name="List Table 4" w:uiPriority="49"/>
+    <w:lsdException w:name="List Table 5 Dark" w:uiPriority="50"/>
+    <w:lsdException w:name="List Table 6 Colorful" w:uiPriority="51"/>
+    <w:lsdException w:name="List Table 7 Colorful" w:uiPriority="52"/>
+    <w:lsdException w:name="List Table 1 Light Accent 1" w:uiPriority="46"/>
+    <w:lsdException w:name="List Table 2 Accent 1" w:uiPriority="47"/>
+    <w:lsdException w:name="List Table 3 Accent 1" w:uiPriority="48"/>
+    <w:lsdException w:name="List Table 4 Accent 1" w:uiPriority="49"/>
+    <w:lsdException w:name="List Table 5 Dark Accent 1" w:uiPriority="50"/>
+    <w:lsdException w:name="List Table 6 Colorful Accent 1" w:uiPriority="51"/>
+    <w:lsdException w:name="List Table 7 Colorful Accent 1" w:uiPriority="52"/>
+    <w:lsdException w:name="List Table 1 Light Accent 2" w:uiPriority="46"/>
+    <w:lsdException w:name="List Table 2 Accent 2" w:uiPriority="47"/>
+    <w:lsdException w:name="List Table 3 Accent 2" w:uiPriority="48"/>
+    <w:lsdException w:name="List Table 4 Accent 2" w:uiPriority="49"/>
+    <w:lsdException w:name="List Table 5 Dark Accent 2" w:uiPriority="50"/>
+    <w:lsdException w:name="List Table 6 Colorful Accent 2" w:uiPriority="51"/>
+    <w:lsdException w:name="List Table 7 Colorful Accent 2" w:uiPriority="52"/>
+    <w:lsdException w:name="List Table 1 Light Accent 3" w:uiPriority="46"/>
+    <w:lsdException w:name="List Table 2 Accent 3" w:uiPriority="47"/>
+    <w:lsdException w:name="List Table 3 Accent 3" w:uiPriority="48"/>
+    <w:lsdException w:name="List Table 4 Accent 3" w:uiPriority="49"/>
+    <w:lsdException w:name="List Table 5 Dark Accent 3" w:uiPriority="50"/>
+    <w:lsdException w:name="List Table 6 Colorful Accent 3" w:uiPriority="51"/>
+    <w:lsdException w:name="List Table 7 Colorful Accent 3" w:uiPriority="52"/>
+    <w:lsdException w:name="List Table 1 Light Accent 4" w:uiPriority="46"/>
+    <w:lsdException w:name="List Table 2 Accent 4" w:uiPriority="47"/>
+    <w:lsdException w:name="List Table 3 Accent 4" w:uiPriority="48"/>
+    <w:lsdException w:name="List Table 4 Accent 4" w:uiPriority="49"/>
+    <w:lsdException w:name="List Table 5 Dark Accent 4" w:uiPriority="50"/>
+    <w:lsdException w:name="List Table 6 Colorful Accent 4" w:uiPriority="51"/>
+    <w:lsdException w:name="List Table 7 Colorful Accent 4" w:uiPriority="52"/>
+    <w:lsdException w:name="List Table 1 Light Accent 5" w:uiPriority="46"/>
+    <w:lsdException w:name="List Table 2 Accent 5" w:uiPriority="47"/>
+    <w:lsdException w:name="List Table 3 Accent 5" w:uiPriority="48"/>
+    <w:lsdException w:name="List Table 4 Accent 5" w:uiPriority="49"/>
+    <w:lsdException w:name="List Table 5 Dark Accent 5" w:uiPriority="50"/>
+    <w:lsdException w:name="List Table 6 Colorful Accent 5" w:uiPriority="51"/>
+    <w:lsdException w:name="List Table 7 Colorful Accent 5" w:uiPriority="52"/>
+    <w:lsdException w:name="List Table 1 Light Accent 6" w:uiPriority="46"/>
+    <w:lsdException w:name="List Table 2 Accent 6" w:uiPriority="47"/>
+    <w:lsdException w:name="List Table 3 Accent 6" w:uiPriority="48"/>
+    <w:lsdException w:name="List Table 4 Accent 6" w:uiPriority="49"/>
+    <w:lsdException w:name="List Table 5 Dark Accent 6" w:uiPriority="50"/>
+    <w:lsdException w:name="List Table 6 Colorful Accent 6" w:uiPriority="51"/>
+    <w:lsdException w:name="List Table 7 Colorful Accent 6" w:uiPriority="52"/>
+    <w:lsdException w:name="Mention" w:semiHidden="1" w:unhideWhenUsed="1"/>
+    <w:lsdException w:name="Smart Hyperlink" w:semiHidden="1" w:unhideWhenUsed="1"/>
+    <w:lsdException w:name="Hashtag" w:semiHidden="1" w:unhideWhenUsed="1"/>
+    <w:lsdException w:name="Unresolved Mention" w:semiHidden="1" w:unhideWhenUsed="1"/>
+    <w:lsdException w:name="Smart Link" w:semiHidden="1" w:unhideWhenUsed="1"/>
   </w:latentStyles>
-  <w:style w:type="paragraph" w:default="1" w:styleId="a">
+  <w:style w:type="paragraph" w:default="1" w:styleId="Normal">
     <w:name w:val="Normal"/>
     <w:qFormat/>
     <w:rsid w:val="008063E1"/>
@@ -10870,11 +11124,11 @@
       <w:spacing w:before="80" w:after="120"/>
     </w:pPr>
   </w:style>
-  <w:style w:type="paragraph" w:styleId="1">
+  <w:style w:type="paragraph" w:styleId="Heading1">
     <w:name w:val="heading 1"/>
-    <w:basedOn w:val="a"/>
-    <w:next w:val="a"/>
-    <w:link w:val="10"/>
+    <w:basedOn w:val="Normal"/>
+    <w:next w:val="Normal"/>
+    <w:link w:val="Heading1Char"/>
     <w:uiPriority w:val="9"/>
     <w:qFormat/>
     <w:rsid w:val="009254B7"/>
@@ -10892,11 +11146,11 @@
       <w:szCs w:val="32"/>
     </w:rPr>
   </w:style>
-  <w:style w:type="paragraph" w:styleId="2">
+  <w:style w:type="paragraph" w:styleId="Heading2">
     <w:name w:val="heading 2"/>
-    <w:basedOn w:val="a"/>
-    <w:next w:val="a"/>
-    <w:link w:val="20"/>
+    <w:basedOn w:val="Normal"/>
+    <w:next w:val="Normal"/>
+    <w:link w:val="Heading2Char"/>
     <w:uiPriority w:val="9"/>
     <w:qFormat/>
     <w:rsid w:val="006E55B4"/>
@@ -10918,11 +11172,11 @@
       <w:szCs w:val="36"/>
     </w:rPr>
   </w:style>
-  <w:style w:type="paragraph" w:styleId="3">
+  <w:style w:type="paragraph" w:styleId="Heading3">
     <w:name w:val="heading 3"/>
-    <w:basedOn w:val="a"/>
-    <w:next w:val="a"/>
-    <w:link w:val="30"/>
+    <w:basedOn w:val="Normal"/>
+    <w:next w:val="Normal"/>
+    <w:link w:val="Heading3Char"/>
     <w:uiPriority w:val="9"/>
     <w:unhideWhenUsed/>
     <w:qFormat/>
@@ -10941,11 +11195,11 @@
       <w:szCs w:val="32"/>
     </w:rPr>
   </w:style>
-  <w:style w:type="paragraph" w:styleId="4">
+  <w:style w:type="paragraph" w:styleId="Heading4">
     <w:name w:val="heading 4"/>
-    <w:basedOn w:val="a"/>
-    <w:next w:val="a"/>
-    <w:link w:val="40"/>
+    <w:basedOn w:val="Normal"/>
+    <w:next w:val="Normal"/>
+    <w:link w:val="Heading4Char"/>
     <w:uiPriority w:val="9"/>
     <w:unhideWhenUsed/>
     <w:qFormat/>
@@ -10964,11 +11218,11 @@
       <w:sz w:val="28"/>
     </w:rPr>
   </w:style>
-  <w:style w:type="paragraph" w:styleId="5">
+  <w:style w:type="paragraph" w:styleId="Heading5">
     <w:name w:val="heading 5"/>
-    <w:basedOn w:val="a"/>
-    <w:next w:val="a"/>
-    <w:link w:val="50"/>
+    <w:basedOn w:val="Normal"/>
+    <w:next w:val="Normal"/>
+    <w:link w:val="Heading5Char"/>
     <w:uiPriority w:val="9"/>
     <w:semiHidden/>
     <w:unhideWhenUsed/>
@@ -10986,18 +11240,17 @@
       <w:color w:val="B2500E"/>
     </w:rPr>
   </w:style>
-  <w:style w:type="character" w:default="1" w:styleId="a0">
+  <w:style w:type="character" w:default="1" w:styleId="DefaultParagraphFont">
     <w:name w:val="Default Paragraph Font"/>
     <w:uiPriority w:val="1"/>
     <w:semiHidden/>
     <w:unhideWhenUsed/>
   </w:style>
-  <w:style w:type="table" w:default="1" w:styleId="a1">
+  <w:style w:type="table" w:default="1" w:styleId="TableNormal">
     <w:name w:val="Normal Table"/>
     <w:uiPriority w:val="99"/>
     <w:semiHidden/>
     <w:unhideWhenUsed/>
-    <w:qFormat/>
     <w:tblPr>
       <w:tblInd w:w="0" w:type="dxa"/>
       <w:tblCellMar>
@@ -11008,16 +11261,16 @@
       </w:tblCellMar>
     </w:tblPr>
   </w:style>
-  <w:style w:type="numbering" w:default="1" w:styleId="a2">
+  <w:style w:type="numbering" w:default="1" w:styleId="NoList">
     <w:name w:val="No List"/>
     <w:uiPriority w:val="99"/>
     <w:semiHidden/>
     <w:unhideWhenUsed/>
   </w:style>
-  <w:style w:type="paragraph" w:styleId="a3">
+  <w:style w:type="paragraph" w:styleId="Header">
     <w:name w:val="header"/>
-    <w:basedOn w:val="a"/>
-    <w:link w:val="a4"/>
+    <w:basedOn w:val="Normal"/>
+    <w:link w:val="HeaderChar"/>
     <w:uiPriority w:val="99"/>
     <w:unhideWhenUsed/>
     <w:rsid w:val="008068A2"/>
@@ -11029,17 +11282,17 @@
       <w:spacing w:after="0" w:line="240" w:lineRule="auto"/>
     </w:pPr>
   </w:style>
-  <w:style w:type="character" w:customStyle="1" w:styleId="a4">
-    <w:name w:val="Горен колонтитул Знак"/>
-    <w:basedOn w:val="a0"/>
-    <w:link w:val="a3"/>
+  <w:style w:type="character" w:customStyle="1" w:styleId="HeaderChar">
+    <w:name w:val="Header Char"/>
+    <w:basedOn w:val="DefaultParagraphFont"/>
+    <w:link w:val="Header"/>
     <w:uiPriority w:val="99"/>
     <w:rsid w:val="008068A2"/>
   </w:style>
-  <w:style w:type="paragraph" w:styleId="a5">
+  <w:style w:type="paragraph" w:styleId="Footer">
     <w:name w:val="footer"/>
-    <w:basedOn w:val="a"/>
-    <w:link w:val="a6"/>
+    <w:basedOn w:val="Normal"/>
+    <w:link w:val="FooterChar"/>
     <w:uiPriority w:val="99"/>
     <w:unhideWhenUsed/>
     <w:rsid w:val="008068A2"/>
@@ -11051,17 +11304,17 @@
       <w:spacing w:after="0" w:line="240" w:lineRule="auto"/>
     </w:pPr>
   </w:style>
-  <w:style w:type="character" w:customStyle="1" w:styleId="a6">
-    <w:name w:val="Долен колонтитул Знак"/>
-    <w:basedOn w:val="a0"/>
-    <w:link w:val="a5"/>
+  <w:style w:type="character" w:customStyle="1" w:styleId="FooterChar">
+    <w:name w:val="Footer Char"/>
+    <w:basedOn w:val="DefaultParagraphFont"/>
+    <w:link w:val="Footer"/>
     <w:uiPriority w:val="99"/>
     <w:rsid w:val="008068A2"/>
   </w:style>
-  <w:style w:type="paragraph" w:styleId="a7">
+  <w:style w:type="paragraph" w:styleId="BalloonText">
     <w:name w:val="Balloon Text"/>
-    <w:basedOn w:val="a"/>
-    <w:link w:val="a8"/>
+    <w:basedOn w:val="Normal"/>
+    <w:link w:val="BalloonTextChar"/>
     <w:uiPriority w:val="99"/>
     <w:semiHidden/>
     <w:unhideWhenUsed/>
@@ -11075,10 +11328,10 @@
       <w:szCs w:val="16"/>
     </w:rPr>
   </w:style>
-  <w:style w:type="character" w:customStyle="1" w:styleId="a8">
-    <w:name w:val="Изнесен текст Знак"/>
-    <w:basedOn w:val="a0"/>
-    <w:link w:val="a7"/>
+  <w:style w:type="character" w:customStyle="1" w:styleId="BalloonTextChar">
+    <w:name w:val="Balloon Text Char"/>
+    <w:basedOn w:val="DefaultParagraphFont"/>
+    <w:link w:val="BalloonText"/>
     <w:uiPriority w:val="99"/>
     <w:semiHidden/>
     <w:rsid w:val="00564D7B"/>
@@ -11088,9 +11341,9 @@
       <w:szCs w:val="16"/>
     </w:rPr>
   </w:style>
-  <w:style w:type="character" w:styleId="a9">
+  <w:style w:type="character" w:styleId="Hyperlink">
     <w:name w:val="Hyperlink"/>
-    <w:basedOn w:val="a0"/>
+    <w:basedOn w:val="DefaultParagraphFont"/>
     <w:uiPriority w:val="99"/>
     <w:unhideWhenUsed/>
     <w:rsid w:val="0079324A"/>
@@ -11099,10 +11352,10 @@
       <w:u w:val="single"/>
     </w:rPr>
   </w:style>
-  <w:style w:type="character" w:customStyle="1" w:styleId="10">
-    <w:name w:val="Заглавие 1 Знак"/>
-    <w:basedOn w:val="a0"/>
-    <w:link w:val="1"/>
+  <w:style w:type="character" w:customStyle="1" w:styleId="Heading1Char">
+    <w:name w:val="Heading 1 Char"/>
+    <w:basedOn w:val="DefaultParagraphFont"/>
+    <w:link w:val="Heading1"/>
     <w:uiPriority w:val="9"/>
     <w:rsid w:val="009254B7"/>
     <w:rPr>
@@ -11113,10 +11366,10 @@
       <w:szCs w:val="32"/>
     </w:rPr>
   </w:style>
-  <w:style w:type="character" w:customStyle="1" w:styleId="20">
-    <w:name w:val="Заглавие 2 Знак"/>
-    <w:basedOn w:val="a0"/>
-    <w:link w:val="2"/>
+  <w:style w:type="character" w:customStyle="1" w:styleId="Heading2Char">
+    <w:name w:val="Heading 2 Char"/>
+    <w:basedOn w:val="DefaultParagraphFont"/>
+    <w:link w:val="Heading2"/>
     <w:uiPriority w:val="9"/>
     <w:rsid w:val="006E55B4"/>
     <w:rPr>
@@ -11128,9 +11381,9 @@
       <w:szCs w:val="36"/>
     </w:rPr>
   </w:style>
-  <w:style w:type="paragraph" w:styleId="aa">
+  <w:style w:type="paragraph" w:styleId="NormalWeb">
     <w:name w:val="Normal (Web)"/>
-    <w:basedOn w:val="a"/>
+    <w:basedOn w:val="Normal"/>
     <w:uiPriority w:val="99"/>
     <w:semiHidden/>
     <w:unhideWhenUsed/>
@@ -11144,9 +11397,9 @@
       <w:szCs w:val="24"/>
     </w:rPr>
   </w:style>
-  <w:style w:type="character" w:styleId="ab">
+  <w:style w:type="character" w:styleId="Strong">
     <w:name w:val="Strong"/>
-    <w:basedOn w:val="a0"/>
+    <w:basedOn w:val="DefaultParagraphFont"/>
     <w:uiPriority w:val="22"/>
     <w:qFormat/>
     <w:rsid w:val="00524789"/>
@@ -11155,10 +11408,10 @@
       <w:bCs/>
     </w:rPr>
   </w:style>
-  <w:style w:type="character" w:customStyle="1" w:styleId="30">
-    <w:name w:val="Заглавие 3 Знак"/>
-    <w:basedOn w:val="a0"/>
-    <w:link w:val="3"/>
+  <w:style w:type="character" w:customStyle="1" w:styleId="Heading3Char">
+    <w:name w:val="Heading 3 Char"/>
+    <w:basedOn w:val="DefaultParagraphFont"/>
+    <w:link w:val="Heading3"/>
     <w:uiPriority w:val="9"/>
     <w:rsid w:val="008C5930"/>
     <w:rPr>
@@ -11169,10 +11422,10 @@
       <w:szCs w:val="32"/>
     </w:rPr>
   </w:style>
-  <w:style w:type="character" w:customStyle="1" w:styleId="40">
-    <w:name w:val="Заглавие 4 Знак"/>
-    <w:basedOn w:val="a0"/>
-    <w:link w:val="4"/>
+  <w:style w:type="character" w:customStyle="1" w:styleId="Heading4Char">
+    <w:name w:val="Heading 4 Char"/>
+    <w:basedOn w:val="DefaultParagraphFont"/>
+    <w:link w:val="Heading4"/>
     <w:uiPriority w:val="9"/>
     <w:rsid w:val="008C5930"/>
     <w:rPr>
@@ -11183,10 +11436,10 @@
       <w:sz w:val="28"/>
     </w:rPr>
   </w:style>
-  <w:style w:type="paragraph" w:styleId="ac">
+  <w:style w:type="paragraph" w:styleId="ListParagraph">
     <w:name w:val="List Paragraph"/>
-    <w:basedOn w:val="a"/>
-    <w:link w:val="ad"/>
+    <w:basedOn w:val="Normal"/>
+    <w:link w:val="ListParagraphChar"/>
     <w:uiPriority w:val="34"/>
     <w:qFormat/>
     <w:rsid w:val="008617B5"/>
@@ -11195,9 +11448,9 @@
       <w:contextualSpacing/>
     </w:pPr>
   </w:style>
-  <w:style w:type="character" w:styleId="ae">
+  <w:style w:type="character" w:styleId="FollowedHyperlink">
     <w:name w:val="FollowedHyperlink"/>
-    <w:basedOn w:val="a0"/>
+    <w:basedOn w:val="DefaultParagraphFont"/>
     <w:uiPriority w:val="99"/>
     <w:semiHidden/>
     <w:unhideWhenUsed/>
@@ -11207,10 +11460,10 @@
       <w:u w:val="single"/>
     </w:rPr>
   </w:style>
-  <w:style w:type="character" w:customStyle="1" w:styleId="50">
-    <w:name w:val="Заглавие 5 Знак"/>
-    <w:basedOn w:val="a0"/>
-    <w:link w:val="5"/>
+  <w:style w:type="character" w:customStyle="1" w:styleId="Heading5Char">
+    <w:name w:val="Heading 5 Char"/>
+    <w:basedOn w:val="DefaultParagraphFont"/>
+    <w:link w:val="Heading5"/>
     <w:uiPriority w:val="9"/>
     <w:semiHidden/>
     <w:rsid w:val="008C5930"/>
@@ -11222,7 +11475,7 @@
   </w:style>
   <w:style w:type="paragraph" w:customStyle="1" w:styleId="Code">
     <w:name w:val="Code"/>
-    <w:basedOn w:val="a"/>
+    <w:basedOn w:val="Normal"/>
     <w:link w:val="CodeChar"/>
     <w:qFormat/>
     <w:rsid w:val="008063E1"/>
@@ -11234,7 +11487,7 @@
   </w:style>
   <w:style w:type="character" w:customStyle="1" w:styleId="CodeChar">
     <w:name w:val="Code Char"/>
-    <w:basedOn w:val="a0"/>
+    <w:basedOn w:val="DefaultParagraphFont"/>
     <w:link w:val="Code"/>
     <w:rsid w:val="008063E1"/>
     <w:rPr>
@@ -11243,16 +11496,15 @@
       <w:noProof/>
     </w:rPr>
   </w:style>
-  <w:style w:type="table" w:styleId="af">
+  <w:style w:type="table" w:styleId="TableGrid">
     <w:name w:val="Table Grid"/>
-    <w:basedOn w:val="a1"/>
+    <w:basedOn w:val="TableNormal"/>
     <w:uiPriority w:val="59"/>
     <w:rsid w:val="00763912"/>
     <w:pPr>
       <w:spacing w:after="0" w:line="240" w:lineRule="auto"/>
     </w:pPr>
     <w:tblPr>
-      <w:tblInd w:w="0" w:type="dxa"/>
       <w:tblBorders>
         <w:top w:val="single" w:sz="4" w:space="0" w:color="auto"/>
         <w:left w:val="single" w:sz="4" w:space="0" w:color="auto"/>
@@ -11261,22 +11513,16 @@
         <w:insideH w:val="single" w:sz="4" w:space="0" w:color="auto"/>
         <w:insideV w:val="single" w:sz="4" w:space="0" w:color="auto"/>
       </w:tblBorders>
-      <w:tblCellMar>
-        <w:top w:w="0" w:type="dxa"/>
-        <w:left w:w="108" w:type="dxa"/>
-        <w:bottom w:w="0" w:type="dxa"/>
-        <w:right w:w="108" w:type="dxa"/>
-      </w:tblCellMar>
     </w:tblPr>
   </w:style>
   <w:style w:type="character" w:customStyle="1" w:styleId="tgc">
     <w:name w:val="_tgc"/>
-    <w:basedOn w:val="a0"/>
+    <w:basedOn w:val="DefaultParagraphFont"/>
     <w:rsid w:val="00D8395C"/>
   </w:style>
   <w:style w:type="paragraph" w:customStyle="1" w:styleId="Index">
     <w:name w:val="Index"/>
-    <w:basedOn w:val="a"/>
+    <w:basedOn w:val="Normal"/>
     <w:qFormat/>
     <w:rsid w:val="005054C7"/>
     <w:pPr>
@@ -11287,17 +11533,17 @@
       <w:rFonts w:cs="FreeSans"/>
     </w:rPr>
   </w:style>
-  <w:style w:type="character" w:customStyle="1" w:styleId="ad">
-    <w:name w:val="Списък на абзаци Знак"/>
-    <w:basedOn w:val="a0"/>
-    <w:link w:val="ac"/>
+  <w:style w:type="character" w:customStyle="1" w:styleId="ListParagraphChar">
+    <w:name w:val="List Paragraph Char"/>
+    <w:basedOn w:val="DefaultParagraphFont"/>
+    <w:link w:val="ListParagraph"/>
     <w:uiPriority w:val="34"/>
     <w:qFormat/>
     <w:rsid w:val="005054C7"/>
   </w:style>
   <w:style w:type="character" w:customStyle="1" w:styleId="InternetLink">
     <w:name w:val="Internet Link"/>
-    <w:basedOn w:val="a0"/>
+    <w:basedOn w:val="DefaultParagraphFont"/>
     <w:uiPriority w:val="99"/>
     <w:unhideWhenUsed/>
     <w:rsid w:val="005054C7"/>
@@ -11306,9 +11552,9 @@
       <w:u w:val="single"/>
     </w:rPr>
   </w:style>
-  <w:style w:type="character" w:customStyle="1" w:styleId="UnresolvedMention">
-    <w:name w:val="Unresolved Mention"/>
-    <w:basedOn w:val="a0"/>
+  <w:style w:type="character" w:customStyle="1" w:styleId="UnresolvedMention1">
+    <w:name w:val="Unresolved Mention1"/>
+    <w:basedOn w:val="DefaultParagraphFont"/>
     <w:uiPriority w:val="99"/>
     <w:semiHidden/>
     <w:unhideWhenUsed/>

</xml_diff>